<commit_message>
A more detailed description was added to "Branching strategy" section Editor "Marwan A. Thabet"
</commit_message>
<xml_diff>
--- a/management/Configuration Management Plan.docx
+++ b/management/Configuration Management Plan.docx
@@ -2807,22 +2807,12 @@
         <w:t>o</w:t>
       </w:r>
       <w:r>
-        <w:t xml:space="preserve">. </w:t>
-      </w:r>
-    </w:p>
-    <w:p>
-      <w:pPr>
-        <w:rPr>
-          <w:b/>
-          <w:bCs/>
-        </w:rPr>
-      </w:pPr>
-      <w:r>
-        <w:rPr>
-          <w:b/>
-          <w:bCs/>
-        </w:rPr>
-        <w:tab/>
+        <w:t>.</w:t>
+      </w:r>
+    </w:p>
+    <w:p>
+      <w:r>
+        <w:t xml:space="preserve"> </w:t>
       </w:r>
     </w:p>
     <w:p>
@@ -3276,6 +3266,23 @@
     <w:p>
       <w:pPr>
         <w:pStyle w:val="ListParagraph"/>
+        <w:numPr>
+          <w:ilvl w:val="0"/>
+          <w:numId w:val="4"/>
+        </w:numPr>
+        <w:rPr>
+          <w:b/>
+          <w:bCs/>
+          <w:u w:val="single"/>
+        </w:rPr>
+      </w:pPr>
+      <w:r>
+        <w:t>A project Risk shall be named "RIS_n" where n represents the numbering.</w:t>
+      </w:r>
+    </w:p>
+    <w:p>
+      <w:pPr>
+        <w:pStyle w:val="ListParagraph"/>
         <w:ind w:left="1260"/>
         <w:rPr>
           <w:b/>
@@ -3980,7 +3987,6 @@
         </w:rPr>
       </w:pPr>
       <w:r>
-        <w:lastRenderedPageBreak/>
         <w:tab/>
       </w:r>
       <w:r>
@@ -4590,11 +4596,115 @@
     </w:p>
     <w:p>
       <w:pPr>
+        <w:ind w:left="360"/>
+      </w:pPr>
+      <w:r>
+        <w:t>The Branching strategy will be centered around  a "Master Branch" repr</w:t>
+      </w:r>
+      <w:r>
+        <w:t>esenting the main project flow.</w:t>
+      </w:r>
+    </w:p>
+    <w:p>
+      <w:pPr>
+        <w:ind w:left="360"/>
+      </w:pPr>
+      <w:r>
+        <w:t>The project shall be divided into four different phases with each has its own branch(s)</w:t>
+      </w:r>
+      <w:r>
+        <w:t>:</w:t>
+      </w:r>
+    </w:p>
+    <w:p>
+      <w:pPr>
+        <w:ind w:left="360"/>
+      </w:pPr>
+    </w:p>
+    <w:p>
+      <w:pPr>
+        <w:pStyle w:val="ListParagraph"/>
+        <w:numPr>
+          <w:ilvl w:val="0"/>
+          <w:numId w:val="6"/>
+        </w:numPr>
+      </w:pPr>
+      <w:r>
+        <w:t xml:space="preserve">Planning will be having a single branch that will be merged with the center at the end of the phase </w:t>
+      </w:r>
+      <w:r>
+        <w:t>.</w:t>
+      </w:r>
+    </w:p>
+    <w:p>
+      <w:pPr>
+        <w:ind w:left="360"/>
+      </w:pPr>
+    </w:p>
+    <w:p>
+      <w:pPr>
+        <w:pStyle w:val="ListParagraph"/>
+        <w:numPr>
+          <w:ilvl w:val="0"/>
+          <w:numId w:val="6"/>
+        </w:numPr>
+      </w:pPr>
+      <w:r>
+        <w:t xml:space="preserve">The second phase will be having two separate branches a "Requirements Analysis" branch for the development team while the testing team will be having "System Test Planning" branch to consolidate its efforts, and shall be merged with the </w:t>
+      </w:r>
+      <w:r>
+        <w:t>master by the end of this phase.</w:t>
+      </w:r>
+    </w:p>
+    <w:p>
+      <w:pPr>
+        <w:ind w:left="360"/>
+      </w:pPr>
+    </w:p>
+    <w:p>
+      <w:pPr>
+        <w:pStyle w:val="ListParagraph"/>
+        <w:numPr>
+          <w:ilvl w:val="0"/>
+          <w:numId w:val="6"/>
+        </w:numPr>
+      </w:pPr>
+      <w:r>
+        <w:t>The Third phase will be having two branches for "component's design coding" and "Unit Test planning" for development and testing team correspondingly.</w:t>
+      </w:r>
+    </w:p>
+    <w:p>
+      <w:pPr>
+        <w:ind w:left="360"/>
+      </w:pPr>
+    </w:p>
+    <w:p>
+      <w:pPr>
+        <w:pStyle w:val="ListParagraph"/>
+        <w:numPr>
+          <w:ilvl w:val="0"/>
+          <w:numId w:val="6"/>
+        </w:numPr>
+      </w:pPr>
+      <w:r>
+        <w:t>The final phase will be represented by another two separate branches for Tester's Validation testing and developers Bug fixing.</w:t>
+      </w:r>
+      <w:r>
+        <w:br/>
+      </w:r>
+    </w:p>
+    <w:p/>
+    <w:p>
+      <w:pPr>
         <w:pStyle w:val="Caption"/>
         <w:keepNext/>
         <w:jc w:val="left"/>
-      </w:pPr>
-      <w:r>
+        <w:rPr>
+          <w:rFonts w:eastAsiaTheme="minorEastAsia"/>
+        </w:rPr>
+      </w:pPr>
+      <w:r>
+        <w:lastRenderedPageBreak/>
         <w:t>3.</w:t>
       </w:r>
       <w:r>
@@ -4612,6 +4722,13 @@
         </w:rPr>
         <w:tab/>
       </w:r>
+    </w:p>
+    <w:p>
+      <w:pPr>
+        <w:pStyle w:val="Caption"/>
+        <w:keepNext/>
+        <w:jc w:val="left"/>
+      </w:pPr>
       <w:r>
         <w:t>Change Log:</w:t>
       </w:r>
@@ -5283,7 +5400,6 @@
           </w:tcPr>
           <w:p>
             <w:r>
-              <w:lastRenderedPageBreak/>
               <w:t>Abdel Rahman Moussa</w:t>
             </w:r>
           </w:p>
@@ -5614,6 +5730,7 @@
       </w:pPr>
       <w:bookmarkStart w:id="24" w:name="_Toc396111354"/>
       <w:r>
+        <w:lastRenderedPageBreak/>
         <w:t xml:space="preserve">Table 3: </w:t>
       </w:r>
       <w:r>
@@ -6308,7 +6425,6 @@
                 <w:color w:val="000000" w:themeColor="text1"/>
                 <w:szCs w:val="22"/>
               </w:rPr>
-              <w:lastRenderedPageBreak/>
               <w:t>Baseline_2</w:t>
             </w:r>
           </w:p>
@@ -6535,6 +6651,7 @@
                 <w:color w:val="000000" w:themeColor="text1"/>
                 <w:szCs w:val="22"/>
               </w:rPr>
+              <w:lastRenderedPageBreak/>
               <w:t>Baseline_3</w:t>
             </w:r>
           </w:p>
@@ -7123,6 +7240,7 @@
           <w:color w:val="000000" w:themeColor="text1"/>
           <w:szCs w:val="22"/>
         </w:rPr>
+        <w:lastRenderedPageBreak/>
         <w:t xml:space="preserve">Authorized access to the configuration management system is granted to ensure access   control to all project related documents. </w:t>
       </w:r>
     </w:p>
@@ -9477,7 +9595,7 @@
       <w:rPr>
         <w:noProof/>
       </w:rPr>
-      <w:t>16</w:t>
+      <w:t>7</w:t>
     </w:r>
     <w:r>
       <w:fldChar w:fldCharType="end"/>
@@ -9708,7 +9826,7 @@
         <w:rPr>
           <w:noProof/>
         </w:rPr>
-        <w:t>Approvals</w:t>
+        <w:t>Acronyms</w:t>
       </w:r>
     </w:fldSimple>
   </w:p>
@@ -9832,16 +9950,16 @@
     </w:lvl>
   </w:abstractNum>
   <w:abstractNum w:abstractNumId="1">
-    <w:nsid w:val="3AF86BC9"/>
+    <w:nsid w:val="24C66E88"/>
     <w:multiLevelType w:val="hybridMultilevel"/>
-    <w:tmpl w:val="6DCEFA14"/>
+    <w:tmpl w:val="3B8CCAB8"/>
     <w:lvl w:ilvl="0" w:tplc="0409000B">
       <w:start w:val="1"/>
       <w:numFmt w:val="bullet"/>
       <w:lvlText w:val=""/>
       <w:lvlJc w:val="left"/>
       <w:pPr>
-        <w:ind w:left="829" w:hanging="360"/>
+        <w:ind w:left="720" w:hanging="360"/>
       </w:pPr>
       <w:rPr>
         <w:rFonts w:ascii="Wingdings" w:hAnsi="Wingdings" w:hint="default"/>
@@ -9853,7 +9971,7 @@
       <w:lvlText w:val="o"/>
       <w:lvlJc w:val="left"/>
       <w:pPr>
-        <w:ind w:left="1549" w:hanging="360"/>
+        <w:ind w:left="1440" w:hanging="360"/>
       </w:pPr>
       <w:rPr>
         <w:rFonts w:ascii="Courier New" w:hAnsi="Courier New" w:cs="Courier New" w:hint="default"/>
@@ -9865,7 +9983,7 @@
       <w:lvlText w:val=""/>
       <w:lvlJc w:val="left"/>
       <w:pPr>
-        <w:ind w:left="2269" w:hanging="360"/>
+        <w:ind w:left="2160" w:hanging="360"/>
       </w:pPr>
       <w:rPr>
         <w:rFonts w:ascii="Wingdings" w:hAnsi="Wingdings" w:hint="default"/>
@@ -9877,7 +9995,7 @@
       <w:lvlText w:val=""/>
       <w:lvlJc w:val="left"/>
       <w:pPr>
-        <w:ind w:left="2989" w:hanging="360"/>
+        <w:ind w:left="2880" w:hanging="360"/>
       </w:pPr>
       <w:rPr>
         <w:rFonts w:ascii="Symbol" w:hAnsi="Symbol" w:hint="default"/>
@@ -9889,7 +10007,7 @@
       <w:lvlText w:val="o"/>
       <w:lvlJc w:val="left"/>
       <w:pPr>
-        <w:ind w:left="3709" w:hanging="360"/>
+        <w:ind w:left="3600" w:hanging="360"/>
       </w:pPr>
       <w:rPr>
         <w:rFonts w:ascii="Courier New" w:hAnsi="Courier New" w:cs="Courier New" w:hint="default"/>
@@ -9901,7 +10019,7 @@
       <w:lvlText w:val=""/>
       <w:lvlJc w:val="left"/>
       <w:pPr>
-        <w:ind w:left="4429" w:hanging="360"/>
+        <w:ind w:left="4320" w:hanging="360"/>
       </w:pPr>
       <w:rPr>
         <w:rFonts w:ascii="Wingdings" w:hAnsi="Wingdings" w:hint="default"/>
@@ -9913,7 +10031,7 @@
       <w:lvlText w:val=""/>
       <w:lvlJc w:val="left"/>
       <w:pPr>
-        <w:ind w:left="5149" w:hanging="360"/>
+        <w:ind w:left="5040" w:hanging="360"/>
       </w:pPr>
       <w:rPr>
         <w:rFonts w:ascii="Symbol" w:hAnsi="Symbol" w:hint="default"/>
@@ -9925,7 +10043,7 @@
       <w:lvlText w:val="o"/>
       <w:lvlJc w:val="left"/>
       <w:pPr>
-        <w:ind w:left="5869" w:hanging="360"/>
+        <w:ind w:left="5760" w:hanging="360"/>
       </w:pPr>
       <w:rPr>
         <w:rFonts w:ascii="Courier New" w:hAnsi="Courier New" w:cs="Courier New" w:hint="default"/>
@@ -9937,7 +10055,7 @@
       <w:lvlText w:val=""/>
       <w:lvlJc w:val="left"/>
       <w:pPr>
-        <w:ind w:left="6589" w:hanging="360"/>
+        <w:ind w:left="6480" w:hanging="360"/>
       </w:pPr>
       <w:rPr>
         <w:rFonts w:ascii="Wingdings" w:hAnsi="Wingdings" w:hint="default"/>
@@ -9945,6 +10063,119 @@
     </w:lvl>
   </w:abstractNum>
   <w:abstractNum w:abstractNumId="2">
+    <w:nsid w:val="3AF86BC9"/>
+    <w:multiLevelType w:val="hybridMultilevel"/>
+    <w:tmpl w:val="6DCEFA14"/>
+    <w:lvl w:ilvl="0" w:tplc="0409000B">
+      <w:start w:val="1"/>
+      <w:numFmt w:val="bullet"/>
+      <w:lvlText w:val=""/>
+      <w:lvlJc w:val="left"/>
+      <w:pPr>
+        <w:ind w:left="829" w:hanging="360"/>
+      </w:pPr>
+      <w:rPr>
+        <w:rFonts w:ascii="Wingdings" w:hAnsi="Wingdings" w:hint="default"/>
+      </w:rPr>
+    </w:lvl>
+    <w:lvl w:ilvl="1" w:tplc="04090003" w:tentative="1">
+      <w:start w:val="1"/>
+      <w:numFmt w:val="bullet"/>
+      <w:lvlText w:val="o"/>
+      <w:lvlJc w:val="left"/>
+      <w:pPr>
+        <w:ind w:left="1549" w:hanging="360"/>
+      </w:pPr>
+      <w:rPr>
+        <w:rFonts w:ascii="Courier New" w:hAnsi="Courier New" w:cs="Courier New" w:hint="default"/>
+      </w:rPr>
+    </w:lvl>
+    <w:lvl w:ilvl="2" w:tplc="04090005" w:tentative="1">
+      <w:start w:val="1"/>
+      <w:numFmt w:val="bullet"/>
+      <w:lvlText w:val=""/>
+      <w:lvlJc w:val="left"/>
+      <w:pPr>
+        <w:ind w:left="2269" w:hanging="360"/>
+      </w:pPr>
+      <w:rPr>
+        <w:rFonts w:ascii="Wingdings" w:hAnsi="Wingdings" w:hint="default"/>
+      </w:rPr>
+    </w:lvl>
+    <w:lvl w:ilvl="3" w:tplc="04090001" w:tentative="1">
+      <w:start w:val="1"/>
+      <w:numFmt w:val="bullet"/>
+      <w:lvlText w:val=""/>
+      <w:lvlJc w:val="left"/>
+      <w:pPr>
+        <w:ind w:left="2989" w:hanging="360"/>
+      </w:pPr>
+      <w:rPr>
+        <w:rFonts w:ascii="Symbol" w:hAnsi="Symbol" w:hint="default"/>
+      </w:rPr>
+    </w:lvl>
+    <w:lvl w:ilvl="4" w:tplc="04090003" w:tentative="1">
+      <w:start w:val="1"/>
+      <w:numFmt w:val="bullet"/>
+      <w:lvlText w:val="o"/>
+      <w:lvlJc w:val="left"/>
+      <w:pPr>
+        <w:ind w:left="3709" w:hanging="360"/>
+      </w:pPr>
+      <w:rPr>
+        <w:rFonts w:ascii="Courier New" w:hAnsi="Courier New" w:cs="Courier New" w:hint="default"/>
+      </w:rPr>
+    </w:lvl>
+    <w:lvl w:ilvl="5" w:tplc="04090005" w:tentative="1">
+      <w:start w:val="1"/>
+      <w:numFmt w:val="bullet"/>
+      <w:lvlText w:val=""/>
+      <w:lvlJc w:val="left"/>
+      <w:pPr>
+        <w:ind w:left="4429" w:hanging="360"/>
+      </w:pPr>
+      <w:rPr>
+        <w:rFonts w:ascii="Wingdings" w:hAnsi="Wingdings" w:hint="default"/>
+      </w:rPr>
+    </w:lvl>
+    <w:lvl w:ilvl="6" w:tplc="04090001" w:tentative="1">
+      <w:start w:val="1"/>
+      <w:numFmt w:val="bullet"/>
+      <w:lvlText w:val=""/>
+      <w:lvlJc w:val="left"/>
+      <w:pPr>
+        <w:ind w:left="5149" w:hanging="360"/>
+      </w:pPr>
+      <w:rPr>
+        <w:rFonts w:ascii="Symbol" w:hAnsi="Symbol" w:hint="default"/>
+      </w:rPr>
+    </w:lvl>
+    <w:lvl w:ilvl="7" w:tplc="04090003" w:tentative="1">
+      <w:start w:val="1"/>
+      <w:numFmt w:val="bullet"/>
+      <w:lvlText w:val="o"/>
+      <w:lvlJc w:val="left"/>
+      <w:pPr>
+        <w:ind w:left="5869" w:hanging="360"/>
+      </w:pPr>
+      <w:rPr>
+        <w:rFonts w:ascii="Courier New" w:hAnsi="Courier New" w:cs="Courier New" w:hint="default"/>
+      </w:rPr>
+    </w:lvl>
+    <w:lvl w:ilvl="8" w:tplc="04090005" w:tentative="1">
+      <w:start w:val="1"/>
+      <w:numFmt w:val="bullet"/>
+      <w:lvlText w:val=""/>
+      <w:lvlJc w:val="left"/>
+      <w:pPr>
+        <w:ind w:left="6589" w:hanging="360"/>
+      </w:pPr>
+      <w:rPr>
+        <w:rFonts w:ascii="Wingdings" w:hAnsi="Wingdings" w:hint="default"/>
+      </w:rPr>
+    </w:lvl>
+  </w:abstractNum>
+  <w:abstractNum w:abstractNumId="3">
     <w:nsid w:val="4408339A"/>
     <w:multiLevelType w:val="multilevel"/>
     <w:tmpl w:val="2B78EFA0"/>
@@ -10112,7 +10343,7 @@
       </w:pPr>
     </w:lvl>
   </w:abstractNum>
-  <w:abstractNum w:abstractNumId="3">
+  <w:abstractNum w:abstractNumId="4">
     <w:nsid w:val="7B95662F"/>
     <w:multiLevelType w:val="hybridMultilevel"/>
     <w:tmpl w:val="226257B2"/>
@@ -10201,7 +10432,7 @@
       </w:pPr>
     </w:lvl>
   </w:abstractNum>
-  <w:abstractNum w:abstractNumId="4">
+  <w:abstractNum w:abstractNumId="5">
     <w:nsid w:val="7D130F75"/>
     <w:multiLevelType w:val="hybridMultilevel"/>
     <w:tmpl w:val="76E486A0"/>
@@ -10315,18 +10546,21 @@
     </w:lvl>
   </w:abstractNum>
   <w:num w:numId="1">
-    <w:abstractNumId w:val="2"/>
+    <w:abstractNumId w:val="3"/>
   </w:num>
   <w:num w:numId="2">
     <w:abstractNumId w:val="0"/>
   </w:num>
   <w:num w:numId="3">
-    <w:abstractNumId w:val="3"/>
+    <w:abstractNumId w:val="4"/>
   </w:num>
   <w:num w:numId="4">
-    <w:abstractNumId w:val="4"/>
+    <w:abstractNumId w:val="5"/>
   </w:num>
   <w:num w:numId="5">
+    <w:abstractNumId w:val="2"/>
+  </w:num>
+  <w:num w:numId="6">
     <w:abstractNumId w:val="1"/>
   </w:num>
 </w:numbering>

</xml_diff>

<commit_message>
Adding SRS requirements naming convention
</commit_message>
<xml_diff>
--- a/management/Configuration Management Plan.docx
+++ b/management/Configuration Management Plan.docx
@@ -1,6 +1,6 @@
 
 <file path=word/document.xml><?xml version="1.0" encoding="utf-8"?>
-<w:document xmlns:ve="http://schemas.openxmlformats.org/markup-compatibility/2006" xmlns:o="urn:schemas-microsoft-com:office:office" xmlns:r="http://schemas.openxmlformats.org/officeDocument/2006/relationships" xmlns:m="http://schemas.openxmlformats.org/officeDocument/2006/math" xmlns:v="urn:schemas-microsoft-com:vml" xmlns:wp="http://schemas.openxmlformats.org/drawingml/2006/wordprocessingDrawing" xmlns:w10="urn:schemas-microsoft-com:office:word" xmlns:w="http://schemas.openxmlformats.org/wordprocessingml/2006/main" xmlns:wne="http://schemas.microsoft.com/office/word/2006/wordml">
+<w:document xmlns:wpc="http://schemas.microsoft.com/office/word/2010/wordprocessingCanvas" xmlns:mc="http://schemas.openxmlformats.org/markup-compatibility/2006" xmlns:o="urn:schemas-microsoft-com:office:office" xmlns:r="http://schemas.openxmlformats.org/officeDocument/2006/relationships" xmlns:m="http://schemas.openxmlformats.org/officeDocument/2006/math" xmlns:v="urn:schemas-microsoft-com:vml" xmlns:wp14="http://schemas.microsoft.com/office/word/2010/wordprocessingDrawing" xmlns:wp="http://schemas.openxmlformats.org/drawingml/2006/wordprocessingDrawing" xmlns:w10="urn:schemas-microsoft-com:office:word" xmlns:w="http://schemas.openxmlformats.org/wordprocessingml/2006/main" xmlns:w14="http://schemas.microsoft.com/office/word/2010/wordml" xmlns:w15="http://schemas.microsoft.com/office/word/2012/wordml" xmlns:wpg="http://schemas.microsoft.com/office/word/2010/wordprocessingGroup" xmlns:wpi="http://schemas.microsoft.com/office/word/2010/wordprocessingInk" xmlns:wne="http://schemas.microsoft.com/office/word/2006/wordml" xmlns:wps="http://schemas.microsoft.com/office/word/2010/wordprocessingShape" mc:Ignorable="w14 w15 wp14">
   <w:body>
     <w:p>
       <w:pPr>
@@ -31,7 +31,7 @@
           <w:insideH w:val="none" w:sz="0" w:space="0" w:color="auto"/>
           <w:insideV w:val="none" w:sz="0" w:space="0" w:color="auto"/>
         </w:tblBorders>
-        <w:tblLook w:val="04A0"/>
+        <w:tblLook w:val="04A0" w:firstRow="1" w:lastRow="0" w:firstColumn="1" w:lastColumn="0" w:noHBand="0" w:noVBand="1"/>
       </w:tblPr>
       <w:tblGrid>
         <w:gridCol w:w="3060"/>
@@ -47,9 +47,7 @@
             <w:tcW w:w="3060" w:type="dxa"/>
             <w:vAlign w:val="center"/>
           </w:tcPr>
-          <w:p>
-            <w:bookmarkStart w:id="0" w:name="_GoBack"/>
-          </w:p>
+          <w:p/>
         </w:tc>
         <w:tc>
           <w:tcPr>
@@ -67,7 +65,6 @@
         </w:tc>
       </w:tr>
     </w:tbl>
-    <w:bookmarkEnd w:id="0"/>
     <w:p>
       <w:pPr>
         <w:pStyle w:val="ProjectName"/>
@@ -77,11 +74,19 @@
           <w:color w:val="0070C0"/>
         </w:rPr>
       </w:pPr>
+      <w:proofErr w:type="gramStart"/>
       <w:r>
         <w:rPr>
           <w:color w:val="0070C0"/>
         </w:rPr>
-        <w:t xml:space="preserve">Kenovo  Blender </w:t>
+        <w:t>Kenovo  Blender</w:t>
+      </w:r>
+      <w:proofErr w:type="gramEnd"/>
+      <w:r>
+        <w:rPr>
+          <w:color w:val="0070C0"/>
+        </w:rPr>
+        <w:t xml:space="preserve"> </w:t>
       </w:r>
     </w:p>
     <w:p>
@@ -184,14 +189,14 @@
       <w:pPr>
         <w:pStyle w:val="FrontMatterHeader"/>
       </w:pPr>
-      <w:bookmarkStart w:id="1" w:name="_Toc278187082"/>
-      <w:bookmarkStart w:id="2" w:name="_Toc278189218"/>
+      <w:bookmarkStart w:id="0" w:name="_Toc278187082"/>
+      <w:bookmarkStart w:id="1" w:name="_Toc278189218"/>
       <w:r>
         <w:lastRenderedPageBreak/>
         <w:t>Table of Contents</w:t>
       </w:r>
+      <w:bookmarkEnd w:id="0"/>
       <w:bookmarkEnd w:id="1"/>
-      <w:bookmarkEnd w:id="2"/>
     </w:p>
     <w:p>
       <w:pPr>
@@ -1237,18 +1242,18 @@
       </w:r>
     </w:p>
     <w:p>
-      <w:bookmarkStart w:id="3" w:name="_Toc497634056"/>
-      <w:bookmarkStart w:id="4" w:name="_Toc498235584"/>
-      <w:bookmarkStart w:id="5" w:name="_Toc498325024"/>
-      <w:bookmarkStart w:id="6" w:name="_Toc499106663"/>
+      <w:bookmarkStart w:id="2" w:name="_Toc497634056"/>
+      <w:bookmarkStart w:id="3" w:name="_Toc498235584"/>
+      <w:bookmarkStart w:id="4" w:name="_Toc498325024"/>
+      <w:bookmarkStart w:id="5" w:name="_Toc499106663"/>
     </w:p>
     <w:p/>
     <w:p>
       <w:pPr>
         <w:pStyle w:val="FrontMatterHeader"/>
       </w:pPr>
-      <w:bookmarkStart w:id="7" w:name="_Toc278187084"/>
-      <w:bookmarkStart w:id="8" w:name="_Toc278189220"/>
+      <w:bookmarkStart w:id="6" w:name="_Toc278187084"/>
+      <w:bookmarkStart w:id="7" w:name="_Toc278189220"/>
     </w:p>
     <w:p>
       <w:pPr>
@@ -1267,8 +1272,8 @@
       <w:r>
         <w:t>List of Tables</w:t>
       </w:r>
+      <w:bookmarkEnd w:id="6"/>
       <w:bookmarkEnd w:id="7"/>
-      <w:bookmarkEnd w:id="8"/>
     </w:p>
     <w:p>
       <w:pPr>
@@ -1718,8 +1723,8 @@
           <w:docGrid w:linePitch="299"/>
         </w:sectPr>
       </w:pPr>
-      <w:bookmarkStart w:id="9" w:name="_Toc278187080"/>
-      <w:bookmarkStart w:id="10" w:name="_Toc278189216"/>
+      <w:bookmarkStart w:id="8" w:name="_Toc278187080"/>
+      <w:bookmarkStart w:id="9" w:name="_Toc278189216"/>
     </w:p>
     <w:p>
       <w:pPr>
@@ -1736,7 +1741,6 @@
           <w:rFonts w:cs="Arial"/>
           <w:szCs w:val="22"/>
         </w:rPr>
-        <w:lastRenderedPageBreak/>
         <w:br w:type="page"/>
       </w:r>
     </w:p>
@@ -1761,25 +1765,25 @@
       <w:pPr>
         <w:pStyle w:val="Heading1"/>
       </w:pPr>
-      <w:bookmarkStart w:id="11" w:name="_Ref320788401"/>
-      <w:bookmarkStart w:id="12" w:name="_Toc396111342"/>
-      <w:bookmarkStart w:id="13" w:name="_Toc497871702"/>
-      <w:bookmarkStart w:id="14" w:name="_Toc497872046"/>
-      <w:bookmarkStart w:id="15" w:name="_Toc497872814"/>
-      <w:bookmarkStart w:id="16" w:name="_Toc497872969"/>
-      <w:bookmarkStart w:id="17" w:name="_Toc497873017"/>
+      <w:bookmarkStart w:id="10" w:name="_Ref320788401"/>
+      <w:bookmarkStart w:id="11" w:name="_Toc396111342"/>
+      <w:bookmarkStart w:id="12" w:name="_Toc497871702"/>
+      <w:bookmarkStart w:id="13" w:name="_Toc497872046"/>
+      <w:bookmarkStart w:id="14" w:name="_Toc497872814"/>
+      <w:bookmarkStart w:id="15" w:name="_Toc497872969"/>
+      <w:bookmarkStart w:id="16" w:name="_Toc497873017"/>
+      <w:bookmarkEnd w:id="2"/>
       <w:bookmarkEnd w:id="3"/>
       <w:bookmarkEnd w:id="4"/>
       <w:bookmarkEnd w:id="5"/>
-      <w:bookmarkEnd w:id="6"/>
+      <w:bookmarkEnd w:id="8"/>
       <w:bookmarkEnd w:id="9"/>
-      <w:bookmarkEnd w:id="10"/>
       <w:r>
         <w:lastRenderedPageBreak/>
         <w:t>Introduction</w:t>
       </w:r>
+      <w:bookmarkEnd w:id="10"/>
       <w:bookmarkEnd w:id="11"/>
-      <w:bookmarkEnd w:id="12"/>
     </w:p>
     <w:p>
       <w:pPr>
@@ -1913,39 +1917,39 @@
       <w:pPr>
         <w:pStyle w:val="Heading1"/>
       </w:pPr>
-      <w:bookmarkStart w:id="18" w:name="_Toc396111343"/>
+      <w:bookmarkStart w:id="17" w:name="_Toc396111343"/>
       <w:r>
         <w:t>Overview</w:t>
       </w:r>
+      <w:bookmarkEnd w:id="17"/>
+    </w:p>
+    <w:p>
+      <w:pPr>
+        <w:pStyle w:val="Heading2"/>
+      </w:pPr>
+      <w:bookmarkStart w:id="18" w:name="_Toc396111344"/>
+      <w:r>
+        <w:t>A direct purpose of this project is to provide a proof of concept for Kenovo™ international as a bidding to acquire a new model of Blenders to satisfy its vast majority of customers worldwide</w:t>
+      </w:r>
       <w:bookmarkEnd w:id="18"/>
+      <w:r>
+        <w:t>.</w:t>
+      </w:r>
+    </w:p>
+    <w:p>
+      <w:pPr>
+        <w:pStyle w:val="Heading1"/>
+      </w:pPr>
+      <w:bookmarkStart w:id="19" w:name="_Toc396111350"/>
+      <w:r>
+        <w:t>Configuration Management Approach</w:t>
+      </w:r>
+      <w:bookmarkEnd w:id="19"/>
     </w:p>
     <w:p>
       <w:pPr>
         <w:pStyle w:val="Heading2"/>
       </w:pPr>
-      <w:bookmarkStart w:id="19" w:name="_Toc396111344"/>
-      <w:r>
-        <w:t>A direct purpose of this project is to provide a proof of concept for Kenovo™ international as a bidding to acquire a new model of Blenders to satisfy its vast majority of customers worldwide</w:t>
-      </w:r>
-      <w:bookmarkEnd w:id="19"/>
-      <w:r>
-        <w:t>.</w:t>
-      </w:r>
-    </w:p>
-    <w:p>
-      <w:pPr>
-        <w:pStyle w:val="Heading1"/>
-      </w:pPr>
-      <w:bookmarkStart w:id="20" w:name="_Toc396111350"/>
-      <w:r>
-        <w:t>Configuration Management Approach</w:t>
-      </w:r>
-      <w:bookmarkEnd w:id="20"/>
-    </w:p>
-    <w:p>
-      <w:pPr>
-        <w:pStyle w:val="Heading2"/>
-      </w:pPr>
       <w:r>
         <w:t>Configuration Management Policy</w:t>
       </w:r>
@@ -2013,13 +2017,29 @@
       </w:r>
       <w:r>
         <w:tab/>
-        <w:t>Change request  and Approved changes.</w:t>
+        <w:t xml:space="preserve">Change </w:t>
+      </w:r>
+      <w:proofErr w:type="gramStart"/>
+      <w:r>
+        <w:t>request  and</w:t>
+      </w:r>
+      <w:proofErr w:type="gramEnd"/>
+      <w:r>
+        <w:t xml:space="preserve"> Approved changes.</w:t>
       </w:r>
     </w:p>
     <w:p>
       <w:r>
         <w:tab/>
-        <w:t xml:space="preserve">Configuration item conventions shall be as follows : </w:t>
+        <w:t xml:space="preserve">Configuration item conventions shall be as </w:t>
+      </w:r>
+      <w:proofErr w:type="gramStart"/>
+      <w:r>
+        <w:t>follows :</w:t>
+      </w:r>
+      <w:proofErr w:type="gramEnd"/>
+      <w:r>
+        <w:t xml:space="preserve"> </w:t>
       </w:r>
     </w:p>
     <w:p>
@@ -2077,10 +2097,18 @@
         <w:t>An abbreviation shall be introduced as</w:t>
       </w:r>
       <w:r>
-        <w:t xml:space="preserve"> an identifier and as </w:t>
-      </w:r>
-      <w:r>
-        <w:t xml:space="preserve"> a prefix to each document </w:t>
+        <w:t xml:space="preserve"> an identifier and </w:t>
+      </w:r>
+      <w:proofErr w:type="gramStart"/>
+      <w:r>
+        <w:t xml:space="preserve">as </w:t>
+      </w:r>
+      <w:r>
+        <w:t xml:space="preserve"> a</w:t>
+      </w:r>
+      <w:proofErr w:type="gramEnd"/>
+      <w:r>
+        <w:t xml:space="preserve"> prefix to each document </w:t>
       </w:r>
       <w:r>
         <w:tab/>
@@ -2115,8 +2143,13 @@
       </w:r>
       <w:r>
         <w:tab/>
-        <w:t>A project plan will be document as "Project Management Plan" .</w:t>
-      </w:r>
+        <w:t>A project plan will be document as "Project Management Plan</w:t>
+      </w:r>
+      <w:proofErr w:type="gramStart"/>
+      <w:r>
+        <w:t>" .</w:t>
+      </w:r>
+      <w:proofErr w:type="gramEnd"/>
     </w:p>
     <w:p>
       <w:pPr>
@@ -2180,10 +2213,18 @@
         <w:t xml:space="preserve">A </w:t>
       </w:r>
       <w:r>
-        <w:t xml:space="preserve">use case </w:t>
-      </w:r>
-      <w:r>
-        <w:t xml:space="preserve"> shall be named as "</w:t>
+        <w:t xml:space="preserve">use </w:t>
+      </w:r>
+      <w:proofErr w:type="gramStart"/>
+      <w:r>
+        <w:t xml:space="preserve">case </w:t>
+      </w:r>
+      <w:r>
+        <w:t xml:space="preserve"> shall</w:t>
+      </w:r>
+      <w:proofErr w:type="gramEnd"/>
+      <w:r>
+        <w:t xml:space="preserve"> be named as "</w:t>
       </w:r>
       <w:r>
         <w:rPr>
@@ -2213,7 +2254,14 @@
     <w:p>
       <w:r>
         <w:tab/>
-        <w:t xml:space="preserve">Example : </w:t>
+      </w:r>
+      <w:proofErr w:type="gramStart"/>
+      <w:r>
+        <w:t>Example :</w:t>
+      </w:r>
+      <w:proofErr w:type="gramEnd"/>
+      <w:r>
+        <w:t xml:space="preserve"> </w:t>
       </w:r>
       <w:r>
         <w:br/>
@@ -2300,7 +2348,14 @@
     <w:p>
       <w:r>
         <w:tab/>
-        <w:t xml:space="preserve">Example : </w:t>
+      </w:r>
+      <w:proofErr w:type="gramStart"/>
+      <w:r>
+        <w:t>Example :</w:t>
+      </w:r>
+      <w:proofErr w:type="gramEnd"/>
+      <w:r>
+        <w:t xml:space="preserve"> </w:t>
       </w:r>
       <w:r>
         <w:br/>
@@ -2329,6 +2384,10 @@
         </w:rPr>
       </w:pPr>
       <w:r>
+        <w:rPr>
+          <w:b/>
+          <w:bCs/>
+        </w:rPr>
         <w:tab/>
       </w:r>
       <w:r>
@@ -2337,38 +2396,47 @@
           <w:bCs/>
           <w:u w:val="single"/>
         </w:rPr>
-        <w:t>Specifications naming:</w:t>
+        <w:t>Requirements spefications</w:t>
+      </w:r>
+      <w:r>
+        <w:rPr>
+          <w:b/>
+          <w:bCs/>
+          <w:u w:val="single"/>
+        </w:rPr>
+        <w:t xml:space="preserve"> naming:</w:t>
       </w:r>
     </w:p>
     <w:p>
       <w:r>
         <w:tab/>
-      </w:r>
-      <w:r>
-        <w:t xml:space="preserve">A </w:t>
-      </w:r>
-      <w:r>
-        <w:t>design</w:t>
-      </w:r>
-      <w:r>
-        <w:t xml:space="preserve"> requirement shall be named as "</w:t>
-      </w:r>
-      <w:r>
-        <w:rPr>
-          <w:b/>
-          <w:bCs/>
-        </w:rPr>
-        <w:t>SPEC_n</w:t>
-      </w:r>
-      <w:r>
-        <w:t>"</w:t>
-      </w:r>
-      <w:r>
-        <w:t xml:space="preserve"> where n is the order of the </w:t>
+        <w:t xml:space="preserve">An SRS </w:t>
+      </w:r>
+      <w:r>
+        <w:t>req</w:t>
+      </w:r>
+      <w:r>
+        <w:t>uirement shall be named as "SRS</w:t>
+      </w:r>
+      <w:r>
+        <w:t xml:space="preserve">_n" where n is the order of the </w:t>
       </w:r>
       <w:r>
         <w:tab/>
-        <w:t>specifications  among other design specifications.</w:t>
+      </w:r>
+      <w:r>
+        <w:t>specifications among</w:t>
+      </w:r>
+      <w:r>
+        <w:t xml:space="preserve"> other SRS requireme</w:t>
+      </w:r>
+      <w:bookmarkStart w:id="20" w:name="_GoBack"/>
+      <w:bookmarkEnd w:id="20"/>
+      <w:r>
+        <w:t>nt</w:t>
+      </w:r>
+      <w:r>
+        <w:t>s.</w:t>
       </w:r>
     </w:p>
     <w:p>
@@ -2380,6 +2448,85 @@
     <w:p>
       <w:r>
         <w:tab/>
+        <w:t>"SRS</w:t>
+      </w:r>
+      <w:r>
+        <w:t xml:space="preserve">_1" </w:t>
+      </w:r>
+      <w:r>
+        <w:t xml:space="preserve">will represent the first SRS </w:t>
+      </w:r>
+      <w:r>
+        <w:t>requirement "Specifications"</w:t>
+      </w:r>
+    </w:p>
+    <w:p>
+      <w:pPr>
+        <w:rPr>
+          <w:b/>
+          <w:bCs/>
+          <w:u w:val="single"/>
+        </w:rPr>
+      </w:pPr>
+      <w:r>
+        <w:tab/>
+      </w:r>
+      <w:r>
+        <w:rPr>
+          <w:b/>
+          <w:bCs/>
+          <w:u w:val="single"/>
+        </w:rPr>
+        <w:t>Specifications naming:</w:t>
+      </w:r>
+    </w:p>
+    <w:p>
+      <w:r>
+        <w:tab/>
+      </w:r>
+      <w:r>
+        <w:t xml:space="preserve">A </w:t>
+      </w:r>
+      <w:r>
+        <w:t>design</w:t>
+      </w:r>
+      <w:r>
+        <w:t xml:space="preserve"> requirement shall be named as "</w:t>
+      </w:r>
+      <w:r>
+        <w:rPr>
+          <w:b/>
+          <w:bCs/>
+        </w:rPr>
+        <w:t>SPEC_n</w:t>
+      </w:r>
+      <w:r>
+        <w:t>"</w:t>
+      </w:r>
+      <w:r>
+        <w:t xml:space="preserve"> where n is the order of the </w:t>
+      </w:r>
+      <w:r>
+        <w:tab/>
+      </w:r>
+      <w:proofErr w:type="gramStart"/>
+      <w:r>
+        <w:t>specifications  among</w:t>
+      </w:r>
+      <w:proofErr w:type="gramEnd"/>
+      <w:r>
+        <w:t xml:space="preserve"> other design specifications.</w:t>
+      </w:r>
+    </w:p>
+    <w:p>
+      <w:r>
+        <w:tab/>
+        <w:t>Example:</w:t>
+      </w:r>
+    </w:p>
+    <w:p>
+      <w:r>
+        <w:tab/>
         <w:t>"</w:t>
       </w:r>
       <w:r>
@@ -2556,7 +2703,15 @@
         <w:t>A high level System t</w:t>
       </w:r>
       <w:r>
-        <w:t>estcase shall be named : "</w:t>
+        <w:t xml:space="preserve">estcase shall be </w:t>
+      </w:r>
+      <w:proofErr w:type="gramStart"/>
+      <w:r>
+        <w:t>named :</w:t>
+      </w:r>
+      <w:proofErr w:type="gramEnd"/>
+      <w:r>
+        <w:t xml:space="preserve"> "</w:t>
       </w:r>
       <w:r>
         <w:rPr>
@@ -2604,6 +2759,7 @@
     </w:p>
     <w:p>
       <w:r>
+        <w:lastRenderedPageBreak/>
         <w:tab/>
         <w:t>A unit level testcase shall be named after the module it belongs to "</w:t>
       </w:r>
@@ -2669,7 +2825,6 @@
           <w:b/>
           <w:bCs/>
         </w:rPr>
-        <w:lastRenderedPageBreak/>
         <w:tab/>
       </w:r>
       <w:r>
@@ -2730,7 +2885,15 @@
         <w:t>A high level System test report</w:t>
       </w:r>
       <w:r>
-        <w:t xml:space="preserve"> shall be named : "</w:t>
+        <w:t xml:space="preserve"> shall be </w:t>
+      </w:r>
+      <w:proofErr w:type="gramStart"/>
+      <w:r>
+        <w:t>named :</w:t>
+      </w:r>
+      <w:proofErr w:type="gramEnd"/>
+      <w:r>
+        <w:t xml:space="preserve"> "</w:t>
       </w:r>
       <w:r>
         <w:rPr>
@@ -2898,7 +3061,15 @@
         <w:tab/>
       </w:r>
       <w:r>
-        <w:t>A defect found in the  SRS shall be named</w:t>
+        <w:t xml:space="preserve">A defect found in </w:t>
+      </w:r>
+      <w:proofErr w:type="gramStart"/>
+      <w:r>
+        <w:t>the  SRS</w:t>
+      </w:r>
+      <w:proofErr w:type="gramEnd"/>
+      <w:r>
+        <w:t xml:space="preserve"> shall be named</w:t>
       </w:r>
       <w:r>
         <w:t xml:space="preserve"> : "</w:t>
@@ -2980,8 +3151,12 @@
       </w:r>
       <w:r>
         <w:tab/>
+      </w:r>
+      <w:proofErr w:type="gramStart"/>
+      <w:r>
         <w:t>discovered .</w:t>
       </w:r>
+      <w:proofErr w:type="gramEnd"/>
     </w:p>
     <w:p>
       <w:r>
@@ -3013,7 +3188,15 @@
         <w:tab/>
       </w:r>
       <w:r>
-        <w:t>A bug  found in Module_1 shall be named</w:t>
+        <w:t xml:space="preserve">A </w:t>
+      </w:r>
+      <w:proofErr w:type="gramStart"/>
+      <w:r>
+        <w:t>bug  found</w:t>
+      </w:r>
+      <w:proofErr w:type="gramEnd"/>
+      <w:r>
+        <w:t xml:space="preserve"> in Module_1 shall be named</w:t>
       </w:r>
       <w:r>
         <w:t xml:space="preserve"> : "</w:t>
@@ -3232,6 +3415,7 @@
         </w:rPr>
       </w:pPr>
       <w:r>
+        <w:lastRenderedPageBreak/>
         <w:t>An issue will be named "</w:t>
       </w:r>
       <w:r>
@@ -3933,13 +4117,29 @@
           <w:szCs w:val="24"/>
         </w:rPr>
         <w:tab/>
-        <w:t xml:space="preserve">it offers all the required  version control functionalities and also offers a variety of </w:t>
-      </w:r>
+        <w:t xml:space="preserve">it offers all the </w:t>
+      </w:r>
+      <w:proofErr w:type="gramStart"/>
       <w:r>
         <w:rPr>
           <w:sz w:val="24"/>
           <w:szCs w:val="24"/>
         </w:rPr>
+        <w:t>required  version</w:t>
+      </w:r>
+      <w:proofErr w:type="gramEnd"/>
+      <w:r>
+        <w:rPr>
+          <w:sz w:val="24"/>
+          <w:szCs w:val="24"/>
+        </w:rPr>
+        <w:t xml:space="preserve"> control functionalities and also offers a variety of </w:t>
+      </w:r>
+      <w:r>
+        <w:rPr>
+          <w:sz w:val="24"/>
+          <w:szCs w:val="24"/>
+        </w:rPr>
         <w:tab/>
         <w:t xml:space="preserve">hosting servers with sufficient storage space and access level to ensure integrity </w:t>
       </w:r>
@@ -3948,6 +4148,7 @@
           <w:sz w:val="24"/>
           <w:szCs w:val="24"/>
         </w:rPr>
+        <w:lastRenderedPageBreak/>
         <w:tab/>
         <w:t>and security of cloudily stored data and project files .</w:t>
       </w:r>
@@ -4046,7 +4247,15 @@
       </w:r>
       <w:r>
         <w:tab/>
-        <w:t xml:space="preserve">structure was organized as follows : </w:t>
+        <w:t xml:space="preserve">structure was organized as </w:t>
+      </w:r>
+      <w:proofErr w:type="gramStart"/>
+      <w:r>
+        <w:t>follows :</w:t>
+      </w:r>
+      <w:proofErr w:type="gramEnd"/>
+      <w:r>
+        <w:t xml:space="preserve"> </w:t>
       </w:r>
     </w:p>
     <w:p/>
@@ -4166,7 +4375,7 @@
         <w:tblStyle w:val="TableGrid"/>
         <w:bidiVisual/>
         <w:tblW w:w="0" w:type="auto"/>
-        <w:tblLook w:val="04A0"/>
+        <w:tblLook w:val="04A0" w:firstRow="1" w:lastRow="0" w:firstColumn="1" w:lastColumn="0" w:noHBand="0" w:noVBand="1"/>
       </w:tblPr>
       <w:tblGrid>
         <w:gridCol w:w="4261"/>
@@ -4380,7 +4589,28 @@
               <w:rPr>
                 <w:lang w:bidi="ar-EG"/>
               </w:rPr>
-              <w:t>Project plan, Configuration management Plan, RTM , Issue Log , Schedule …..</w:t>
+              <w:t xml:space="preserve">Project plan, Configuration management </w:t>
+            </w:r>
+            <w:r>
+              <w:rPr>
+                <w:lang w:bidi="ar-EG"/>
+              </w:rPr>
+              <w:lastRenderedPageBreak/>
+              <w:t xml:space="preserve">Plan, </w:t>
+            </w:r>
+            <w:proofErr w:type="gramStart"/>
+            <w:r>
+              <w:rPr>
+                <w:lang w:bidi="ar-EG"/>
+              </w:rPr>
+              <w:t>RTM ,</w:t>
+            </w:r>
+            <w:proofErr w:type="gramEnd"/>
+            <w:r>
+              <w:rPr>
+                <w:lang w:bidi="ar-EG"/>
+              </w:rPr>
+              <w:t xml:space="preserve"> Issue Log , Schedule …..</w:t>
             </w:r>
           </w:p>
         </w:tc>
@@ -4399,6 +4629,7 @@
               <w:rPr>
                 <w:lang w:bidi="ar-EG"/>
               </w:rPr>
+              <w:lastRenderedPageBreak/>
               <w:t>Management</w:t>
             </w:r>
           </w:p>
@@ -4415,11 +4646,19 @@
                 <w:lang w:bidi="ar-EG"/>
               </w:rPr>
             </w:pPr>
+            <w:proofErr w:type="gramStart"/>
             <w:r>
               <w:rPr>
                 <w:lang w:bidi="ar-EG"/>
               </w:rPr>
-              <w:t>SRS , CRS, Manuals , Datasheets,……</w:t>
+              <w:t>SRS ,</w:t>
+            </w:r>
+            <w:proofErr w:type="gramEnd"/>
+            <w:r>
+              <w:rPr>
+                <w:lang w:bidi="ar-EG"/>
+              </w:rPr>
+              <w:t xml:space="preserve"> CRS, Manuals , Datasheets,……</w:t>
             </w:r>
           </w:p>
           <w:p>
@@ -4599,7 +4838,15 @@
         <w:ind w:left="360"/>
       </w:pPr>
       <w:r>
-        <w:t>The Branching strategy will be centered around  a "Master Branch" repr</w:t>
+        <w:t xml:space="preserve">The Branching strategy will be centered </w:t>
+      </w:r>
+      <w:proofErr w:type="gramStart"/>
+      <w:r>
+        <w:t>around  a</w:t>
+      </w:r>
+      <w:proofErr w:type="gramEnd"/>
+      <w:r>
+        <w:t xml:space="preserve"> "Master Branch" repr</w:t>
       </w:r>
       <w:r>
         <w:t>esenting the main project flow.</w:t>
@@ -4630,11 +4877,16 @@
         </w:numPr>
       </w:pPr>
       <w:r>
-        <w:t xml:space="preserve">Planning will be having a single branch that will be merged with the center at the end of the phase </w:t>
+        <w:t xml:space="preserve">Planning will be having a single branch that will be merged with the center at the end of the </w:t>
+      </w:r>
+      <w:proofErr w:type="gramStart"/>
+      <w:r>
+        <w:t xml:space="preserve">phase </w:t>
       </w:r>
       <w:r>
         <w:t>.</w:t>
       </w:r>
+      <w:proofErr w:type="gramEnd"/>
     </w:p>
     <w:p>
       <w:pPr>
@@ -4845,7 +5097,23 @@
           <w:color w:val="000000" w:themeColor="text1"/>
           <w:szCs w:val="22"/>
         </w:rPr>
-        <w:t xml:space="preserve">key personnel responsible for configuration management. their responsibilities for activities such as configuration identification, configuration control, configuration auditing/reporting, etc for software, hardware, and documentation.  </w:t>
+        <w:t xml:space="preserve">key personnel responsible for configuration management. </w:t>
+      </w:r>
+      <w:proofErr w:type="gramStart"/>
+      <w:r>
+        <w:rPr>
+          <w:color w:val="000000" w:themeColor="text1"/>
+          <w:szCs w:val="22"/>
+        </w:rPr>
+        <w:t>their</w:t>
+      </w:r>
+      <w:proofErr w:type="gramEnd"/>
+      <w:r>
+        <w:rPr>
+          <w:color w:val="000000" w:themeColor="text1"/>
+          <w:szCs w:val="22"/>
+        </w:rPr>
+        <w:t xml:space="preserve"> responsibilities for activities such as configuration identification, configuration control, configuration auditing/reporting, etc for software, hardware, and documentation.  </w:t>
       </w:r>
     </w:p>
     <w:p>
@@ -4857,14 +5125,27 @@
       <w:r>
         <w:t xml:space="preserve">Table </w:t>
       </w:r>
-      <w:fldSimple w:instr=" SEQ Table \* ARABIC ">
-        <w:r>
-          <w:rPr>
-            <w:noProof/>
-          </w:rPr>
-          <w:t>2</w:t>
-        </w:r>
-      </w:fldSimple>
+      <w:r>
+        <w:fldChar w:fldCharType="begin"/>
+      </w:r>
+      <w:r>
+        <w:instrText xml:space="preserve"> SEQ Table \* ARABIC </w:instrText>
+      </w:r>
+      <w:r>
+        <w:fldChar w:fldCharType="separate"/>
+      </w:r>
+      <w:r>
+        <w:rPr>
+          <w:noProof/>
+        </w:rPr>
+        <w:t>2</w:t>
+      </w:r>
+      <w:r>
+        <w:rPr>
+          <w:noProof/>
+        </w:rPr>
+        <w:fldChar w:fldCharType="end"/>
+      </w:r>
       <w:r>
         <w:t xml:space="preserve">: </w:t>
       </w:r>
@@ -4880,7 +5161,6 @@
       <w:tblPr>
         <w:tblW w:w="5524" w:type="pct"/>
         <w:jc w:val="center"/>
-        <w:tblInd w:w="-1002" w:type="dxa"/>
         <w:tblBorders>
           <w:top w:val="single" w:sz="4" w:space="0" w:color="auto"/>
           <w:left w:val="single" w:sz="4" w:space="0" w:color="auto"/>
@@ -4889,7 +5169,7 @@
           <w:insideH w:val="single" w:sz="4" w:space="0" w:color="auto"/>
           <w:insideV w:val="single" w:sz="4" w:space="0" w:color="auto"/>
         </w:tblBorders>
-        <w:tblLook w:val="04A0"/>
+        <w:tblLook w:val="04A0" w:firstRow="1" w:lastRow="0" w:firstColumn="1" w:lastColumn="0" w:noHBand="0" w:noVBand="1"/>
       </w:tblPr>
       <w:tblGrid>
         <w:gridCol w:w="2644"/>
@@ -5873,7 +6153,7 @@
         <w:tblW w:w="11700" w:type="dxa"/>
         <w:tblInd w:w="-882" w:type="dxa"/>
         <w:tblLayout w:type="fixed"/>
-        <w:tblLook w:val="04A0"/>
+        <w:tblLook w:val="04A0" w:firstRow="1" w:lastRow="0" w:firstColumn="1" w:lastColumn="0" w:noHBand="0" w:noVBand="1"/>
       </w:tblPr>
       <w:tblGrid>
         <w:gridCol w:w="1710"/>
@@ -7418,7 +7698,23 @@
           <w:color w:val="000000" w:themeColor="text1"/>
           <w:szCs w:val="22"/>
         </w:rPr>
-        <w:t>All details has to provided into the change log and documents self revision history.</w:t>
+        <w:t xml:space="preserve">All details has to </w:t>
+      </w:r>
+      <w:proofErr w:type="gramStart"/>
+      <w:r>
+        <w:rPr>
+          <w:color w:val="000000" w:themeColor="text1"/>
+          <w:szCs w:val="22"/>
+        </w:rPr>
+        <w:t>provided</w:t>
+      </w:r>
+      <w:proofErr w:type="gramEnd"/>
+      <w:r>
+        <w:rPr>
+          <w:color w:val="000000" w:themeColor="text1"/>
+          <w:szCs w:val="22"/>
+        </w:rPr>
+        <w:t xml:space="preserve"> into the change log and documents self revision history.</w:t>
       </w:r>
     </w:p>
     <w:p>
@@ -7548,11 +7844,11 @@
       <w:bookmarkStart w:id="34" w:name="_Toc396111366"/>
       <w:bookmarkStart w:id="35" w:name="FEAReferenceModel"/>
       <w:bookmarkStart w:id="36" w:name="_Toc490026795"/>
+      <w:bookmarkEnd w:id="12"/>
       <w:bookmarkEnd w:id="13"/>
       <w:bookmarkEnd w:id="14"/>
       <w:bookmarkEnd w:id="15"/>
       <w:bookmarkEnd w:id="16"/>
-      <w:bookmarkEnd w:id="17"/>
       <w:bookmarkEnd w:id="25"/>
       <w:bookmarkEnd w:id="26"/>
       <w:bookmarkEnd w:id="27"/>
@@ -7596,7 +7892,7 @@
           <w:insideV w:val="single" w:sz="4" w:space="0" w:color="auto"/>
         </w:tblBorders>
         <w:tblLayout w:type="fixed"/>
-        <w:tblLook w:val="0000"/>
+        <w:tblLook w:val="0000" w:firstRow="0" w:lastRow="0" w:firstColumn="0" w:lastColumn="0" w:noHBand="0" w:noVBand="0"/>
       </w:tblPr>
       <w:tblGrid>
         <w:gridCol w:w="1890"/>
@@ -7787,7 +8083,7 @@
           <w:insideV w:val="single" w:sz="4" w:space="0" w:color="auto"/>
         </w:tblBorders>
         <w:tblLayout w:type="fixed"/>
-        <w:tblLook w:val="0000"/>
+        <w:tblLook w:val="0000" w:firstRow="0" w:lastRow="0" w:firstColumn="0" w:lastColumn="0" w:noHBand="0" w:noVBand="0"/>
       </w:tblPr>
       <w:tblGrid>
         <w:gridCol w:w="3690"/>
@@ -8102,34 +8398,64 @@
         </w:rPr>
         <w:t xml:space="preserve">The undersigned acknowledge that they have reviewed the </w:t>
       </w:r>
-      <w:fldSimple w:instr=" DOCPROPERTY  Title  \* MERGEFORMAT ">
-        <w:r>
-          <w:rPr>
-            <w:rFonts w:cs="Arial"/>
-            <w:sz w:val="24"/>
-            <w:szCs w:val="24"/>
-          </w:rPr>
-          <w:t>Configuration Management Plan</w:t>
-        </w:r>
-      </w:fldSimple>
+      <w:r>
+        <w:fldChar w:fldCharType="begin"/>
+      </w:r>
+      <w:r>
+        <w:instrText xml:space="preserve"> DOCPROPERTY  Title  \* MERGEFORMAT </w:instrText>
+      </w:r>
+      <w:r>
+        <w:fldChar w:fldCharType="separate"/>
+      </w:r>
       <w:r>
         <w:rPr>
           <w:rFonts w:cs="Arial"/>
           <w:sz w:val="24"/>
           <w:szCs w:val="24"/>
         </w:rPr>
+        <w:t>Configuration Management Plan</w:t>
+      </w:r>
+      <w:r>
+        <w:rPr>
+          <w:rFonts w:cs="Arial"/>
+          <w:sz w:val="24"/>
+          <w:szCs w:val="24"/>
+        </w:rPr>
+        <w:fldChar w:fldCharType="end"/>
+      </w:r>
+      <w:r>
+        <w:rPr>
+          <w:rFonts w:cs="Arial"/>
+          <w:sz w:val="24"/>
+          <w:szCs w:val="24"/>
+        </w:rPr>
         <w:t xml:space="preserve"> and agree with the information presented within this document. Changes to this </w:t>
       </w:r>
-      <w:fldSimple w:instr=" DOCPROPERTY  Title  \* MERGEFORMAT ">
-        <w:r>
-          <w:rPr>
-            <w:rFonts w:cs="Arial"/>
-            <w:sz w:val="24"/>
-            <w:szCs w:val="24"/>
-          </w:rPr>
-          <w:t>Configuration Management Plan</w:t>
-        </w:r>
-      </w:fldSimple>
+      <w:r>
+        <w:fldChar w:fldCharType="begin"/>
+      </w:r>
+      <w:r>
+        <w:instrText xml:space="preserve"> DOCPROPERTY  Title  \* MERGEFORMAT </w:instrText>
+      </w:r>
+      <w:r>
+        <w:fldChar w:fldCharType="separate"/>
+      </w:r>
+      <w:r>
+        <w:rPr>
+          <w:rFonts w:cs="Arial"/>
+          <w:sz w:val="24"/>
+          <w:szCs w:val="24"/>
+        </w:rPr>
+        <w:t>Configuration Management Plan</w:t>
+      </w:r>
+      <w:r>
+        <w:rPr>
+          <w:rFonts w:cs="Arial"/>
+          <w:sz w:val="24"/>
+          <w:szCs w:val="24"/>
+        </w:rPr>
+        <w:fldChar w:fldCharType="end"/>
+      </w:r>
       <w:r>
         <w:rPr>
           <w:rFonts w:cs="Arial"/>
@@ -8194,7 +8520,7 @@
           <w:insideV w:val="single" w:sz="4" w:space="0" w:color="auto"/>
         </w:tblBorders>
         <w:tblLayout w:type="fixed"/>
-        <w:tblLook w:val="01E0"/>
+        <w:tblLook w:val="01E0" w:firstRow="1" w:lastRow="1" w:firstColumn="1" w:lastColumn="1" w:noHBand="0" w:noVBand="0"/>
       </w:tblPr>
       <w:tblGrid>
         <w:gridCol w:w="1615"/>
@@ -8363,7 +8689,7 @@
           <w:insideV w:val="single" w:sz="4" w:space="0" w:color="auto"/>
         </w:tblBorders>
         <w:tblLayout w:type="fixed"/>
-        <w:tblLook w:val="01E0"/>
+        <w:tblLook w:val="01E0" w:firstRow="1" w:lastRow="1" w:firstColumn="1" w:lastColumn="1" w:noHBand="0" w:noVBand="0"/>
       </w:tblPr>
       <w:tblGrid>
         <w:gridCol w:w="1615"/>
@@ -8585,14 +8911,27 @@
       <w:r>
         <w:t xml:space="preserve">Table </w:t>
       </w:r>
-      <w:fldSimple w:instr=" SEQ Table \* ARABIC ">
-        <w:r>
-          <w:rPr>
-            <w:noProof/>
-          </w:rPr>
-          <w:t>7</w:t>
-        </w:r>
-      </w:fldSimple>
+      <w:r>
+        <w:fldChar w:fldCharType="begin"/>
+      </w:r>
+      <w:r>
+        <w:instrText xml:space="preserve"> SEQ Table \* ARABIC </w:instrText>
+      </w:r>
+      <w:r>
+        <w:fldChar w:fldCharType="separate"/>
+      </w:r>
+      <w:r>
+        <w:rPr>
+          <w:noProof/>
+        </w:rPr>
+        <w:t>7</w:t>
+      </w:r>
+      <w:r>
+        <w:rPr>
+          <w:noProof/>
+        </w:rPr>
+        <w:fldChar w:fldCharType="end"/>
+      </w:r>
       <w:r>
         <w:t>: Configuration Management Plan Revision History</w:t>
       </w:r>
@@ -8617,7 +8956,7 @@
           <w:left w:w="115" w:type="dxa"/>
           <w:right w:w="115" w:type="dxa"/>
         </w:tblCellMar>
-        <w:tblLook w:val="0000"/>
+        <w:tblLook w:val="0000" w:firstRow="0" w:lastRow="0" w:firstColumn="0" w:lastColumn="0" w:noHBand="0" w:noVBand="0"/>
       </w:tblPr>
       <w:tblGrid>
         <w:gridCol w:w="1077"/>
@@ -9421,8 +9760,8 @@
 </file>
 
 <file path=word/endnotes.xml><?xml version="1.0" encoding="utf-8"?>
-<w:endnotes xmlns:ve="http://schemas.openxmlformats.org/markup-compatibility/2006" xmlns:o="urn:schemas-microsoft-com:office:office" xmlns:r="http://schemas.openxmlformats.org/officeDocument/2006/relationships" xmlns:m="http://schemas.openxmlformats.org/officeDocument/2006/math" xmlns:v="urn:schemas-microsoft-com:vml" xmlns:wp="http://schemas.openxmlformats.org/drawingml/2006/wordprocessingDrawing" xmlns:w10="urn:schemas-microsoft-com:office:word" xmlns:w="http://schemas.openxmlformats.org/wordprocessingml/2006/main" xmlns:wne="http://schemas.microsoft.com/office/word/2006/wordml">
-  <w:endnote w:type="separator" w:id="0">
+<w:endnotes xmlns:wpc="http://schemas.microsoft.com/office/word/2010/wordprocessingCanvas" xmlns:mc="http://schemas.openxmlformats.org/markup-compatibility/2006" xmlns:o="urn:schemas-microsoft-com:office:office" xmlns:r="http://schemas.openxmlformats.org/officeDocument/2006/relationships" xmlns:m="http://schemas.openxmlformats.org/officeDocument/2006/math" xmlns:v="urn:schemas-microsoft-com:vml" xmlns:wp14="http://schemas.microsoft.com/office/word/2010/wordprocessingDrawing" xmlns:wp="http://schemas.openxmlformats.org/drawingml/2006/wordprocessingDrawing" xmlns:w10="urn:schemas-microsoft-com:office:word" xmlns:w="http://schemas.openxmlformats.org/wordprocessingml/2006/main" xmlns:w14="http://schemas.microsoft.com/office/word/2010/wordml" xmlns:w15="http://schemas.microsoft.com/office/word/2012/wordml" xmlns:wpg="http://schemas.microsoft.com/office/word/2010/wordprocessingGroup" xmlns:wpi="http://schemas.microsoft.com/office/word/2010/wordprocessingInk" xmlns:wne="http://schemas.microsoft.com/office/word/2006/wordml" xmlns:wps="http://schemas.microsoft.com/office/word/2010/wordprocessingShape" mc:Ignorable="w14 w15 wp14">
+  <w:endnote w:type="separator" w:id="-1">
     <w:p>
       <w:pPr>
         <w:spacing w:before="0" w:after="0"/>
@@ -9432,7 +9771,7 @@
       </w:r>
     </w:p>
   </w:endnote>
-  <w:endnote w:type="continuationSeparator" w:id="1">
+  <w:endnote w:type="continuationSeparator" w:id="0">
     <w:p>
       <w:pPr>
         <w:spacing w:before="0" w:after="0"/>
@@ -9446,7 +9785,7 @@
 </file>
 
 <file path=word/footer1.xml><?xml version="1.0" encoding="utf-8"?>
-<w:ftr xmlns:ve="http://schemas.openxmlformats.org/markup-compatibility/2006" xmlns:o="urn:schemas-microsoft-com:office:office" xmlns:r="http://schemas.openxmlformats.org/officeDocument/2006/relationships" xmlns:m="http://schemas.openxmlformats.org/officeDocument/2006/math" xmlns:v="urn:schemas-microsoft-com:vml" xmlns:wp="http://schemas.openxmlformats.org/drawingml/2006/wordprocessingDrawing" xmlns:w10="urn:schemas-microsoft-com:office:word" xmlns:w="http://schemas.openxmlformats.org/wordprocessingml/2006/main" xmlns:wne="http://schemas.microsoft.com/office/word/2006/wordml">
+<w:ftr xmlns:wpc="http://schemas.microsoft.com/office/word/2010/wordprocessingCanvas" xmlns:mc="http://schemas.openxmlformats.org/markup-compatibility/2006" xmlns:o="urn:schemas-microsoft-com:office:office" xmlns:r="http://schemas.openxmlformats.org/officeDocument/2006/relationships" xmlns:m="http://schemas.openxmlformats.org/officeDocument/2006/math" xmlns:v="urn:schemas-microsoft-com:vml" xmlns:wp14="http://schemas.microsoft.com/office/word/2010/wordprocessingDrawing" xmlns:wp="http://schemas.openxmlformats.org/drawingml/2006/wordprocessingDrawing" xmlns:w10="urn:schemas-microsoft-com:office:word" xmlns:w="http://schemas.openxmlformats.org/wordprocessingml/2006/main" xmlns:w14="http://schemas.microsoft.com/office/word/2010/wordml" xmlns:w15="http://schemas.microsoft.com/office/word/2012/wordml" xmlns:wpg="http://schemas.microsoft.com/office/word/2010/wordprocessingGroup" xmlns:wpi="http://schemas.microsoft.com/office/word/2010/wordprocessingInk" xmlns:wne="http://schemas.microsoft.com/office/word/2006/wordml" xmlns:wps="http://schemas.microsoft.com/office/word/2010/wordprocessingShape" mc:Ignorable="w14 w15 wp14">
   <w:p>
     <w:pPr>
       <w:pStyle w:val="Footer"/>
@@ -9454,14 +9793,27 @@
         <w:rStyle w:val="PageNumber"/>
       </w:rPr>
     </w:pPr>
-    <w:fldSimple w:instr=" STYLEREF  &quot;Doc Title&quot;  \* MERGEFORMAT ">
-      <w:r>
-        <w:rPr>
-          <w:noProof/>
-        </w:rPr>
-        <w:t>Configuration Management (CM) Plan</w:t>
-      </w:r>
-    </w:fldSimple>
+    <w:r>
+      <w:fldChar w:fldCharType="begin"/>
+    </w:r>
+    <w:r>
+      <w:instrText xml:space="preserve"> STYLEREF  "Doc Title"  \* MERGEFORMAT </w:instrText>
+    </w:r>
+    <w:r>
+      <w:fldChar w:fldCharType="separate"/>
+    </w:r>
+    <w:r>
+      <w:rPr>
+        <w:noProof/>
+      </w:rPr>
+      <w:t>Configuration Management (CM) Plan</w:t>
+    </w:r>
+    <w:r>
+      <w:rPr>
+        <w:noProof/>
+      </w:rPr>
+      <w:fldChar w:fldCharType="end"/>
+    </w:r>
     <w:r>
       <w:tab/>
     </w:r>
@@ -9520,34 +9872,64 @@
       </w:rPr>
       <w:tab/>
     </w:r>
-    <w:fldSimple w:instr=" STYLEREF  PubDate  \* MERGEFORMAT ">
-      <w:r>
-        <w:rPr>
-          <w:rStyle w:val="PageNumber"/>
-          <w:noProof/>
-        </w:rPr>
-        <w:t>04/02/2018</w:t>
-      </w:r>
-    </w:fldSimple>
+    <w:r>
+      <w:fldChar w:fldCharType="begin"/>
+    </w:r>
+    <w:r>
+      <w:instrText xml:space="preserve"> STYLEREF  PubDate  \* MERGEFORM</w:instrText>
+    </w:r>
+    <w:r>
+      <w:instrText xml:space="preserve">AT </w:instrText>
+    </w:r>
+    <w:r>
+      <w:fldChar w:fldCharType="separate"/>
+    </w:r>
+    <w:r>
+      <w:rPr>
+        <w:rStyle w:val="PageNumber"/>
+        <w:noProof/>
+      </w:rPr>
+      <w:t>04/02/2018</w:t>
+    </w:r>
+    <w:r>
+      <w:rPr>
+        <w:rStyle w:val="PageNumber"/>
+        <w:noProof/>
+      </w:rPr>
+      <w:fldChar w:fldCharType="end"/>
+    </w:r>
   </w:p>
   <w:p>
     <w:pPr>
       <w:pStyle w:val="Footer2"/>
     </w:pPr>
-    <w:fldSimple w:instr=" STYLEREF Classification \* MERGEFORMAT ">
-      <w:r>
-        <w:rPr>
-          <w:noProof/>
-        </w:rPr>
-        <w:t>Information Technology Institute ITI - Intake 38</w:t>
-      </w:r>
-    </w:fldSimple>
+    <w:r>
+      <w:fldChar w:fldCharType="begin"/>
+    </w:r>
+    <w:r>
+      <w:instrText xml:space="preserve"> STYLEREF Classification \* MERGEFORMAT </w:instrText>
+    </w:r>
+    <w:r>
+      <w:fldChar w:fldCharType="separate"/>
+    </w:r>
+    <w:r>
+      <w:rPr>
+        <w:noProof/>
+      </w:rPr>
+      <w:t>Information Technology Institute ITI - Intake 38</w:t>
+    </w:r>
+    <w:r>
+      <w:rPr>
+        <w:noProof/>
+      </w:rPr>
+      <w:fldChar w:fldCharType="end"/>
+    </w:r>
   </w:p>
 </w:ftr>
 </file>
 
 <file path=word/footer2.xml><?xml version="1.0" encoding="utf-8"?>
-<w:ftr xmlns:ve="http://schemas.openxmlformats.org/markup-compatibility/2006" xmlns:o="urn:schemas-microsoft-com:office:office" xmlns:r="http://schemas.openxmlformats.org/officeDocument/2006/relationships" xmlns:m="http://schemas.openxmlformats.org/officeDocument/2006/math" xmlns:v="urn:schemas-microsoft-com:vml" xmlns:wp="http://schemas.openxmlformats.org/drawingml/2006/wordprocessingDrawing" xmlns:w10="urn:schemas-microsoft-com:office:word" xmlns:w="http://schemas.openxmlformats.org/wordprocessingml/2006/main" xmlns:wne="http://schemas.microsoft.com/office/word/2006/wordml">
+<w:ftr xmlns:wpc="http://schemas.microsoft.com/office/word/2010/wordprocessingCanvas" xmlns:mc="http://schemas.openxmlformats.org/markup-compatibility/2006" xmlns:o="urn:schemas-microsoft-com:office:office" xmlns:r="http://schemas.openxmlformats.org/officeDocument/2006/relationships" xmlns:m="http://schemas.openxmlformats.org/officeDocument/2006/math" xmlns:v="urn:schemas-microsoft-com:vml" xmlns:wp14="http://schemas.microsoft.com/office/word/2010/wordprocessingDrawing" xmlns:wp="http://schemas.openxmlformats.org/drawingml/2006/wordprocessingDrawing" xmlns:w10="urn:schemas-microsoft-com:office:word" xmlns:w="http://schemas.openxmlformats.org/wordprocessingml/2006/main" xmlns:w14="http://schemas.microsoft.com/office/word/2010/wordml" xmlns:w15="http://schemas.microsoft.com/office/word/2012/wordml" xmlns:wpg="http://schemas.microsoft.com/office/word/2010/wordprocessingGroup" xmlns:wpi="http://schemas.microsoft.com/office/word/2010/wordprocessingInk" xmlns:wne="http://schemas.microsoft.com/office/word/2006/wordml" xmlns:wps="http://schemas.microsoft.com/office/word/2010/wordprocessingShape" mc:Ignorable="w14 w15 wp14">
   <w:p>
     <w:pPr>
       <w:pStyle w:val="Footer"/>
@@ -9556,29 +9938,55 @@
         <w:rStyle w:val="PageNumber"/>
       </w:rPr>
     </w:pPr>
-    <w:fldSimple w:instr=" STYLEREF  &quot;Doc Title&quot;  \* MERGEFORMAT ">
-      <w:r>
-        <w:rPr>
-          <w:noProof/>
-        </w:rPr>
-        <w:t>Configuration Management (CM) Plan</w:t>
-      </w:r>
-    </w:fldSimple>
-    <w:fldSimple w:instr=" STYLEREF  Version  \* MERGEFORMAT ">
-      <w:r>
-        <w:rPr>
-          <w:rStyle w:val="PageNumber"/>
-          <w:noProof/>
-        </w:rPr>
-        <w:t>Version</w:t>
-      </w:r>
-      <w:r>
-        <w:rPr>
-          <w:noProof/>
-        </w:rPr>
-        <w:t xml:space="preserve"> 1.0</w:t>
-      </w:r>
-    </w:fldSimple>
+    <w:r>
+      <w:fldChar w:fldCharType="begin"/>
+    </w:r>
+    <w:r>
+      <w:instrText xml:space="preserve"> STYLEREF  "Doc Title"  \* MERGEFORMAT </w:instrText>
+    </w:r>
+    <w:r>
+      <w:fldChar w:fldCharType="separate"/>
+    </w:r>
+    <w:r>
+      <w:rPr>
+        <w:noProof/>
+      </w:rPr>
+      <w:t>Configuration Management (CM) Plan</w:t>
+    </w:r>
+    <w:r>
+      <w:rPr>
+        <w:noProof/>
+      </w:rPr>
+      <w:fldChar w:fldCharType="end"/>
+    </w:r>
+    <w:r>
+      <w:fldChar w:fldCharType="begin"/>
+    </w:r>
+    <w:r>
+      <w:instrText xml:space="preserve"> STYLEREF  Version  \* MERGEFORMAT </w:instrText>
+    </w:r>
+    <w:r>
+      <w:fldChar w:fldCharType="separate"/>
+    </w:r>
+    <w:r>
+      <w:rPr>
+        <w:rStyle w:val="PageNumber"/>
+        <w:noProof/>
+      </w:rPr>
+      <w:t>Version</w:t>
+    </w:r>
+    <w:r>
+      <w:rPr>
+        <w:noProof/>
+      </w:rPr>
+      <w:t xml:space="preserve"> 1.0</w:t>
+    </w:r>
+    <w:r>
+      <w:rPr>
+        <w:noProof/>
+      </w:rPr>
+      <w:fldChar w:fldCharType="end"/>
+    </w:r>
     <w:r>
       <w:tab/>
     </w:r>
@@ -9595,7 +10003,7 @@
       <w:rPr>
         <w:noProof/>
       </w:rPr>
-      <w:t>7</w:t>
+      <w:t>19</w:t>
     </w:r>
     <w:r>
       <w:fldChar w:fldCharType="end"/>
@@ -9603,14 +10011,27 @@
     <w:r>
       <w:tab/>
     </w:r>
-    <w:fldSimple w:instr=" STYLEREF  ProjectName  \* MERGEFORMAT ">
-      <w:r>
-        <w:rPr>
-          <w:noProof/>
-        </w:rPr>
-        <w:t>Embedded Systems - Software testing and QA Joint Project</w:t>
-      </w:r>
-    </w:fldSimple>
+    <w:r>
+      <w:fldChar w:fldCharType="begin"/>
+    </w:r>
+    <w:r>
+      <w:instrText xml:space="preserve"> STYLEREF  ProjectName  \* MERGEFORMAT </w:instrText>
+    </w:r>
+    <w:r>
+      <w:fldChar w:fldCharType="separate"/>
+    </w:r>
+    <w:r>
+      <w:rPr>
+        <w:noProof/>
+      </w:rPr>
+      <w:t>Embedded Systems - Software testing and QA Joint Project</w:t>
+    </w:r>
+    <w:r>
+      <w:rPr>
+        <w:noProof/>
+      </w:rPr>
+      <w:fldChar w:fldCharType="end"/>
+    </w:r>
   </w:p>
   <w:p>
     <w:pPr>
@@ -9621,7 +10042,7 @@
 </file>
 
 <file path=word/footer3.xml><?xml version="1.0" encoding="utf-8"?>
-<w:ftr xmlns:ve="http://schemas.openxmlformats.org/markup-compatibility/2006" xmlns:o="urn:schemas-microsoft-com:office:office" xmlns:r="http://schemas.openxmlformats.org/officeDocument/2006/relationships" xmlns:m="http://schemas.openxmlformats.org/officeDocument/2006/math" xmlns:v="urn:schemas-microsoft-com:vml" xmlns:wp="http://schemas.openxmlformats.org/drawingml/2006/wordprocessingDrawing" xmlns:w10="urn:schemas-microsoft-com:office:word" xmlns:w="http://schemas.openxmlformats.org/wordprocessingml/2006/main" xmlns:wne="http://schemas.microsoft.com/office/word/2006/wordml">
+<w:ftr xmlns:wpc="http://schemas.microsoft.com/office/word/2010/wordprocessingCanvas" xmlns:mc="http://schemas.openxmlformats.org/markup-compatibility/2006" xmlns:o="urn:schemas-microsoft-com:office:office" xmlns:r="http://schemas.openxmlformats.org/officeDocument/2006/relationships" xmlns:m="http://schemas.openxmlformats.org/officeDocument/2006/math" xmlns:v="urn:schemas-microsoft-com:vml" xmlns:wp14="http://schemas.microsoft.com/office/word/2010/wordprocessingDrawing" xmlns:wp="http://schemas.openxmlformats.org/drawingml/2006/wordprocessingDrawing" xmlns:w10="urn:schemas-microsoft-com:office:word" xmlns:w="http://schemas.openxmlformats.org/wordprocessingml/2006/main" xmlns:w14="http://schemas.microsoft.com/office/word/2010/wordml" xmlns:w15="http://schemas.microsoft.com/office/word/2012/wordml" xmlns:wpg="http://schemas.microsoft.com/office/word/2010/wordprocessingGroup" xmlns:wpi="http://schemas.microsoft.com/office/word/2010/wordprocessingInk" xmlns:wne="http://schemas.microsoft.com/office/word/2006/wordml" xmlns:wps="http://schemas.microsoft.com/office/word/2010/wordprocessingShape" mc:Ignorable="w14 w15 wp14">
   <w:p>
     <w:pPr>
       <w:pStyle w:val="Footer"/>
@@ -9630,29 +10051,58 @@
         <w:rStyle w:val="PageNumber"/>
       </w:rPr>
     </w:pPr>
-    <w:fldSimple w:instr=" STYLEREF  &quot;Doc Title&quot;  \* MERGEFORMAT ">
-      <w:r>
-        <w:rPr>
-          <w:noProof/>
-        </w:rPr>
-        <w:t>Configuration Management (CM) Plan</w:t>
-      </w:r>
-    </w:fldSimple>
-    <w:fldSimple w:instr=" STYLEREF  Version  \* MERGEFORMAT ">
-      <w:r>
-        <w:rPr>
-          <w:rStyle w:val="PageNumber"/>
-          <w:noProof/>
-        </w:rPr>
-        <w:t>Version</w:t>
-      </w:r>
-      <w:r>
-        <w:rPr>
-          <w:noProof/>
-        </w:rPr>
-        <w:t xml:space="preserve"> 1.0</w:t>
-      </w:r>
-    </w:fldSimple>
+    <w:r>
+      <w:fldChar w:fldCharType="begin"/>
+    </w:r>
+    <w:r>
+      <w:instrText xml:space="preserve"> STYL</w:instrText>
+    </w:r>
+    <w:r>
+      <w:instrText xml:space="preserve">EREF  "Doc Title"  \* MERGEFORMAT </w:instrText>
+    </w:r>
+    <w:r>
+      <w:fldChar w:fldCharType="separate"/>
+    </w:r>
+    <w:r>
+      <w:rPr>
+        <w:noProof/>
+      </w:rPr>
+      <w:t>Configuration Management (CM) Plan</w:t>
+    </w:r>
+    <w:r>
+      <w:rPr>
+        <w:noProof/>
+      </w:rPr>
+      <w:fldChar w:fldCharType="end"/>
+    </w:r>
+    <w:r>
+      <w:fldChar w:fldCharType="begin"/>
+    </w:r>
+    <w:r>
+      <w:instrText xml:space="preserve"> STYLEREF  Version  \* MERGEFORMAT </w:instrText>
+    </w:r>
+    <w:r>
+      <w:fldChar w:fldCharType="separate"/>
+    </w:r>
+    <w:r>
+      <w:rPr>
+        <w:rStyle w:val="PageNumber"/>
+        <w:noProof/>
+      </w:rPr>
+      <w:t>Version</w:t>
+    </w:r>
+    <w:r>
+      <w:rPr>
+        <w:noProof/>
+      </w:rPr>
+      <w:t xml:space="preserve"> 1.0</w:t>
+    </w:r>
+    <w:r>
+      <w:rPr>
+        <w:noProof/>
+      </w:rPr>
+      <w:fldChar w:fldCharType="end"/>
+    </w:r>
     <w:r>
       <w:tab/>
     </w:r>
@@ -9677,14 +10127,27 @@
     <w:r>
       <w:tab/>
     </w:r>
-    <w:fldSimple w:instr=" STYLEREF  ProjectName  \* MERGEFORMAT ">
-      <w:r>
-        <w:rPr>
-          <w:noProof/>
-        </w:rPr>
-        <w:t>&lt;Project Name / Acronym&gt;</w:t>
-      </w:r>
-    </w:fldSimple>
+    <w:r>
+      <w:fldChar w:fldCharType="begin"/>
+    </w:r>
+    <w:r>
+      <w:instrText xml:space="preserve"> STYLEREF  ProjectName  \* MERGEFORMAT </w:instrText>
+    </w:r>
+    <w:r>
+      <w:fldChar w:fldCharType="separate"/>
+    </w:r>
+    <w:r>
+      <w:rPr>
+        <w:noProof/>
+      </w:rPr>
+      <w:t>&lt;Project Name / Acronym&gt;</w:t>
+    </w:r>
+    <w:r>
+      <w:rPr>
+        <w:noProof/>
+      </w:rPr>
+      <w:fldChar w:fldCharType="end"/>
+    </w:r>
     <w:r>
       <w:tab/>
     </w:r>
@@ -9718,8 +10181,8 @@
 </file>
 
 <file path=word/footnotes.xml><?xml version="1.0" encoding="utf-8"?>
-<w:footnotes xmlns:ve="http://schemas.openxmlformats.org/markup-compatibility/2006" xmlns:o="urn:schemas-microsoft-com:office:office" xmlns:r="http://schemas.openxmlformats.org/officeDocument/2006/relationships" xmlns:m="http://schemas.openxmlformats.org/officeDocument/2006/math" xmlns:v="urn:schemas-microsoft-com:vml" xmlns:wp="http://schemas.openxmlformats.org/drawingml/2006/wordprocessingDrawing" xmlns:w10="urn:schemas-microsoft-com:office:word" xmlns:w="http://schemas.openxmlformats.org/wordprocessingml/2006/main" xmlns:wne="http://schemas.microsoft.com/office/word/2006/wordml">
-  <w:footnote w:type="separator" w:id="0">
+<w:footnotes xmlns:wpc="http://schemas.microsoft.com/office/word/2010/wordprocessingCanvas" xmlns:mc="http://schemas.openxmlformats.org/markup-compatibility/2006" xmlns:o="urn:schemas-microsoft-com:office:office" xmlns:r="http://schemas.openxmlformats.org/officeDocument/2006/relationships" xmlns:m="http://schemas.openxmlformats.org/officeDocument/2006/math" xmlns:v="urn:schemas-microsoft-com:vml" xmlns:wp14="http://schemas.microsoft.com/office/word/2010/wordprocessingDrawing" xmlns:wp="http://schemas.openxmlformats.org/drawingml/2006/wordprocessingDrawing" xmlns:w10="urn:schemas-microsoft-com:office:word" xmlns:w="http://schemas.openxmlformats.org/wordprocessingml/2006/main" xmlns:w14="http://schemas.microsoft.com/office/word/2010/wordml" xmlns:w15="http://schemas.microsoft.com/office/word/2012/wordml" xmlns:wpg="http://schemas.microsoft.com/office/word/2010/wordprocessingGroup" xmlns:wpi="http://schemas.microsoft.com/office/word/2010/wordprocessingInk" xmlns:wne="http://schemas.microsoft.com/office/word/2006/wordml" xmlns:wps="http://schemas.microsoft.com/office/word/2010/wordprocessingShape" mc:Ignorable="w14 w15 wp14">
+  <w:footnote w:type="separator" w:id="-1">
     <w:p>
       <w:pPr>
         <w:spacing w:before="0" w:after="0"/>
@@ -9729,7 +10192,7 @@
       </w:r>
     </w:p>
   </w:footnote>
-  <w:footnote w:type="continuationSeparator" w:id="1">
+  <w:footnote w:type="continuationSeparator" w:id="0">
     <w:p>
       <w:pPr>
         <w:spacing w:before="0" w:after="0"/>
@@ -9743,7 +10206,7 @@
 </file>
 
 <file path=word/header1.xml><?xml version="1.0" encoding="utf-8"?>
-<w:hdr xmlns:ve="http://schemas.openxmlformats.org/markup-compatibility/2006" xmlns:o="urn:schemas-microsoft-com:office:office" xmlns:r="http://schemas.openxmlformats.org/officeDocument/2006/relationships" xmlns:m="http://schemas.openxmlformats.org/officeDocument/2006/math" xmlns:v="urn:schemas-microsoft-com:vml" xmlns:wp="http://schemas.openxmlformats.org/drawingml/2006/wordprocessingDrawing" xmlns:w10="urn:schemas-microsoft-com:office:word" xmlns:w="http://schemas.openxmlformats.org/wordprocessingml/2006/main" xmlns:wne="http://schemas.microsoft.com/office/word/2006/wordml">
+<w:hdr xmlns:wpc="http://schemas.microsoft.com/office/word/2010/wordprocessingCanvas" xmlns:mc="http://schemas.openxmlformats.org/markup-compatibility/2006" xmlns:o="urn:schemas-microsoft-com:office:office" xmlns:r="http://schemas.openxmlformats.org/officeDocument/2006/relationships" xmlns:m="http://schemas.openxmlformats.org/officeDocument/2006/math" xmlns:v="urn:schemas-microsoft-com:vml" xmlns:wp14="http://schemas.microsoft.com/office/word/2010/wordprocessingDrawing" xmlns:wp="http://schemas.openxmlformats.org/drawingml/2006/wordprocessingDrawing" xmlns:w10="urn:schemas-microsoft-com:office:word" xmlns:w="http://schemas.openxmlformats.org/wordprocessingml/2006/main" xmlns:w14="http://schemas.microsoft.com/office/word/2010/wordml" xmlns:w15="http://schemas.microsoft.com/office/word/2012/wordml" xmlns:wpg="http://schemas.microsoft.com/office/word/2010/wordprocessingGroup" xmlns:wpi="http://schemas.microsoft.com/office/word/2010/wordprocessingInk" xmlns:wne="http://schemas.microsoft.com/office/word/2006/wordml" xmlns:wps="http://schemas.microsoft.com/office/word/2010/wordprocessingShape" mc:Ignorable="w14 w15 wp14">
   <w:p>
     <w:pPr>
       <w:pStyle w:val="Header2"/>
@@ -9768,7 +10231,7 @@
 </file>
 
 <file path=word/header2.xml><?xml version="1.0" encoding="utf-8"?>
-<w:hdr xmlns:ve="http://schemas.openxmlformats.org/markup-compatibility/2006" xmlns:o="urn:schemas-microsoft-com:office:office" xmlns:r="http://schemas.openxmlformats.org/officeDocument/2006/relationships" xmlns:m="http://schemas.openxmlformats.org/officeDocument/2006/math" xmlns:v="urn:schemas-microsoft-com:vml" xmlns:wp="http://schemas.openxmlformats.org/drawingml/2006/wordprocessingDrawing" xmlns:w10="urn:schemas-microsoft-com:office:word" xmlns:w="http://schemas.openxmlformats.org/wordprocessingml/2006/main" xmlns:wne="http://schemas.microsoft.com/office/word/2006/wordml">
+<w:hdr xmlns:wpc="http://schemas.microsoft.com/office/word/2010/wordprocessingCanvas" xmlns:mc="http://schemas.openxmlformats.org/markup-compatibility/2006" xmlns:o="urn:schemas-microsoft-com:office:office" xmlns:r="http://schemas.openxmlformats.org/officeDocument/2006/relationships" xmlns:m="http://schemas.openxmlformats.org/officeDocument/2006/math" xmlns:v="urn:schemas-microsoft-com:vml" xmlns:wp14="http://schemas.microsoft.com/office/word/2010/wordprocessingDrawing" xmlns:wp="http://schemas.openxmlformats.org/drawingml/2006/wordprocessingDrawing" xmlns:w10="urn:schemas-microsoft-com:office:word" xmlns:w="http://schemas.openxmlformats.org/wordprocessingml/2006/main" xmlns:w14="http://schemas.microsoft.com/office/word/2010/wordml" xmlns:w15="http://schemas.microsoft.com/office/word/2012/wordml" xmlns:wpg="http://schemas.microsoft.com/office/word/2010/wordprocessingGroup" xmlns:wpi="http://schemas.microsoft.com/office/word/2010/wordprocessingInk" xmlns:wne="http://schemas.microsoft.com/office/word/2006/wordml" xmlns:wps="http://schemas.microsoft.com/office/word/2010/wordprocessingShape" mc:Ignorable="w14 w15 wp14">
   <w:p>
     <w:pPr>
       <w:pStyle w:val="Footer"/>
@@ -9783,14 +10246,27 @@
     <w:r>
       <w:tab/>
     </w:r>
-    <w:fldSimple w:instr=" STYLEREF  &quot;Front Matter Header&quot;  \* MERGEFORMAT ">
-      <w:r>
-        <w:rPr>
-          <w:noProof/>
-        </w:rPr>
-        <w:t>Table of Contents</w:t>
-      </w:r>
-    </w:fldSimple>
+    <w:r>
+      <w:fldChar w:fldCharType="begin"/>
+    </w:r>
+    <w:r>
+      <w:instrText xml:space="preserve"> STYLEREF  "Front Matter Header"  \* MERGEFORMAT </w:instrText>
+    </w:r>
+    <w:r>
+      <w:fldChar w:fldCharType="separate"/>
+    </w:r>
+    <w:r>
+      <w:rPr>
+        <w:noProof/>
+      </w:rPr>
+      <w:t>Table of Contents</w:t>
+    </w:r>
+    <w:r>
+      <w:rPr>
+        <w:noProof/>
+      </w:rPr>
+      <w:fldChar w:fldCharType="end"/>
+    </w:r>
   </w:p>
   <w:p>
     <w:pPr>
@@ -9801,7 +10277,7 @@
 </file>
 
 <file path=word/header3.xml><?xml version="1.0" encoding="utf-8"?>
-<w:hdr xmlns:ve="http://schemas.openxmlformats.org/markup-compatibility/2006" xmlns:o="urn:schemas-microsoft-com:office:office" xmlns:r="http://schemas.openxmlformats.org/officeDocument/2006/relationships" xmlns:m="http://schemas.openxmlformats.org/officeDocument/2006/math" xmlns:v="urn:schemas-microsoft-com:vml" xmlns:wp="http://schemas.openxmlformats.org/drawingml/2006/wordprocessingDrawing" xmlns:w10="urn:schemas-microsoft-com:office:word" xmlns:w="http://schemas.openxmlformats.org/wordprocessingml/2006/main" xmlns:wne="http://schemas.microsoft.com/office/word/2006/wordml">
+<w:hdr xmlns:wpc="http://schemas.microsoft.com/office/word/2010/wordprocessingCanvas" xmlns:mc="http://schemas.openxmlformats.org/markup-compatibility/2006" xmlns:o="urn:schemas-microsoft-com:office:office" xmlns:r="http://schemas.openxmlformats.org/officeDocument/2006/relationships" xmlns:m="http://schemas.openxmlformats.org/officeDocument/2006/math" xmlns:v="urn:schemas-microsoft-com:vml" xmlns:wp14="http://schemas.microsoft.com/office/word/2010/wordprocessingDrawing" xmlns:wp="http://schemas.openxmlformats.org/drawingml/2006/wordprocessingDrawing" xmlns:w10="urn:schemas-microsoft-com:office:word" xmlns:w="http://schemas.openxmlformats.org/wordprocessingml/2006/main" xmlns:w14="http://schemas.microsoft.com/office/word/2010/wordml" xmlns:w15="http://schemas.microsoft.com/office/word/2012/wordml" xmlns:wpg="http://schemas.microsoft.com/office/word/2010/wordprocessingGroup" xmlns:wpi="http://schemas.microsoft.com/office/word/2010/wordprocessingInk" xmlns:wne="http://schemas.microsoft.com/office/word/2006/wordml" xmlns:wps="http://schemas.microsoft.com/office/word/2010/wordprocessingShape" mc:Ignorable="w14 w15 wp14">
   <w:p>
     <w:pPr>
       <w:pStyle w:val="Header2"/>
@@ -9821,22 +10297,35 @@
     <w:r>
       <w:fldChar w:fldCharType="end"/>
     </w:r>
-    <w:fldSimple w:instr=" STYLEREF  &quot;Back Matter Heading&quot;  \* MERGEFORMAT ">
-      <w:r>
-        <w:rPr>
-          <w:noProof/>
-        </w:rPr>
-        <w:t>Acronyms</w:t>
-      </w:r>
-    </w:fldSimple>
+    <w:r>
+      <w:fldChar w:fldCharType="begin"/>
+    </w:r>
+    <w:r>
+      <w:instrText xml:space="preserve"> STYLEREF  "Back Matter Heading"  \* MERGEFORMAT </w:instrText>
+    </w:r>
+    <w:r>
+      <w:fldChar w:fldCharType="separate"/>
+    </w:r>
+    <w:r>
+      <w:rPr>
+        <w:noProof/>
+      </w:rPr>
+      <w:t>Approvals</w:t>
+    </w:r>
+    <w:r>
+      <w:rPr>
+        <w:noProof/>
+      </w:rPr>
+      <w:fldChar w:fldCharType="end"/>
+    </w:r>
   </w:p>
   <w:p/>
 </w:hdr>
 </file>
 
 <file path=word/numbering.xml><?xml version="1.0" encoding="utf-8"?>
-<w:numbering xmlns:ve="http://schemas.openxmlformats.org/markup-compatibility/2006" xmlns:o="urn:schemas-microsoft-com:office:office" xmlns:r="http://schemas.openxmlformats.org/officeDocument/2006/relationships" xmlns:m="http://schemas.openxmlformats.org/officeDocument/2006/math" xmlns:v="urn:schemas-microsoft-com:vml" xmlns:wp="http://schemas.openxmlformats.org/drawingml/2006/wordprocessingDrawing" xmlns:w10="urn:schemas-microsoft-com:office:word" xmlns:w="http://schemas.openxmlformats.org/wordprocessingml/2006/main" xmlns:wne="http://schemas.microsoft.com/office/word/2006/wordml">
-  <w:abstractNum w:abstractNumId="0">
+<w:numbering xmlns:wpc="http://schemas.microsoft.com/office/word/2010/wordprocessingCanvas" xmlns:mc="http://schemas.openxmlformats.org/markup-compatibility/2006" xmlns:o="urn:schemas-microsoft-com:office:office" xmlns:r="http://schemas.openxmlformats.org/officeDocument/2006/relationships" xmlns:m="http://schemas.openxmlformats.org/officeDocument/2006/math" xmlns:v="urn:schemas-microsoft-com:vml" xmlns:wp14="http://schemas.microsoft.com/office/word/2010/wordprocessingDrawing" xmlns:wp="http://schemas.openxmlformats.org/drawingml/2006/wordprocessingDrawing" xmlns:w10="urn:schemas-microsoft-com:office:word" xmlns:w="http://schemas.openxmlformats.org/wordprocessingml/2006/main" xmlns:w14="http://schemas.microsoft.com/office/word/2010/wordml" xmlns:w15="http://schemas.microsoft.com/office/word/2012/wordml" xmlns:wpg="http://schemas.microsoft.com/office/word/2010/wordprocessingGroup" xmlns:wpi="http://schemas.microsoft.com/office/word/2010/wordprocessingInk" xmlns:wne="http://schemas.microsoft.com/office/word/2006/wordml" xmlns:wps="http://schemas.microsoft.com/office/word/2010/wordprocessingShape" mc:Ignorable="w14 w15 wp14">
+  <w:abstractNum w:abstractNumId="0" w15:restartNumberingAfterBreak="0">
     <w:nsid w:val="01B070A9"/>
     <w:multiLevelType w:val="hybridMultilevel"/>
     <w:tmpl w:val="C00C3E6A"/>
@@ -9949,7 +10438,7 @@
       </w:rPr>
     </w:lvl>
   </w:abstractNum>
-  <w:abstractNum w:abstractNumId="1">
+  <w:abstractNum w:abstractNumId="1" w15:restartNumberingAfterBreak="0">
     <w:nsid w:val="24C66E88"/>
     <w:multiLevelType w:val="hybridMultilevel"/>
     <w:tmpl w:val="3B8CCAB8"/>
@@ -10062,7 +10551,7 @@
       </w:rPr>
     </w:lvl>
   </w:abstractNum>
-  <w:abstractNum w:abstractNumId="2">
+  <w:abstractNum w:abstractNumId="2" w15:restartNumberingAfterBreak="0">
     <w:nsid w:val="3AF86BC9"/>
     <w:multiLevelType w:val="hybridMultilevel"/>
     <w:tmpl w:val="6DCEFA14"/>
@@ -10175,7 +10664,7 @@
       </w:rPr>
     </w:lvl>
   </w:abstractNum>
-  <w:abstractNum w:abstractNumId="3">
+  <w:abstractNum w:abstractNumId="3" w15:restartNumberingAfterBreak="0">
     <w:nsid w:val="4408339A"/>
     <w:multiLevelType w:val="multilevel"/>
     <w:tmpl w:val="2B78EFA0"/>
@@ -10343,7 +10832,7 @@
       </w:pPr>
     </w:lvl>
   </w:abstractNum>
-  <w:abstractNum w:abstractNumId="4">
+  <w:abstractNum w:abstractNumId="4" w15:restartNumberingAfterBreak="0">
     <w:nsid w:val="7B95662F"/>
     <w:multiLevelType w:val="hybridMultilevel"/>
     <w:tmpl w:val="226257B2"/>
@@ -10432,7 +10921,7 @@
       </w:pPr>
     </w:lvl>
   </w:abstractNum>
-  <w:abstractNum w:abstractNumId="5">
+  <w:abstractNum w:abstractNumId="5" w15:restartNumberingAfterBreak="0">
     <w:nsid w:val="7D130F75"/>
     <w:multiLevelType w:val="hybridMultilevel"/>
     <w:tmpl w:val="76E486A0"/>
@@ -10567,7 +11056,7 @@
 </file>
 
 <file path=word/styles.xml><?xml version="1.0" encoding="utf-8"?>
-<w:styles xmlns:r="http://schemas.openxmlformats.org/officeDocument/2006/relationships" xmlns:w="http://schemas.openxmlformats.org/wordprocessingml/2006/main">
+<w:styles xmlns:mc="http://schemas.openxmlformats.org/markup-compatibility/2006" xmlns:r="http://schemas.openxmlformats.org/officeDocument/2006/relationships" xmlns:w="http://schemas.openxmlformats.org/wordprocessingml/2006/main" xmlns:w14="http://schemas.microsoft.com/office/word/2010/wordml" xmlns:w15="http://schemas.microsoft.com/office/word/2012/wordml" mc:Ignorable="w14 w15">
   <w:docDefaults>
     <w:rPrDefault>
       <w:rPr>
@@ -10583,147 +11072,378 @@
       </w:pPr>
     </w:pPrDefault>
   </w:docDefaults>
-  <w:latentStyles w:defLockedState="0" w:defUIPriority="99" w:defSemiHidden="1" w:defUnhideWhenUsed="1" w:defQFormat="0" w:count="267">
-    <w:lsdException w:name="Normal" w:semiHidden="0" w:uiPriority="0" w:unhideWhenUsed="0" w:qFormat="1"/>
-    <w:lsdException w:name="heading 1" w:semiHidden="0" w:uiPriority="0" w:unhideWhenUsed="0" w:qFormat="1"/>
-    <w:lsdException w:name="heading 2" w:uiPriority="0" w:qFormat="1"/>
-    <w:lsdException w:name="heading 3" w:uiPriority="0" w:qFormat="1"/>
-    <w:lsdException w:name="heading 4" w:uiPriority="0" w:qFormat="1"/>
-    <w:lsdException w:name="heading 5" w:uiPriority="0" w:qFormat="1"/>
-    <w:lsdException w:name="heading 6" w:uiPriority="0" w:qFormat="1"/>
-    <w:lsdException w:name="heading 7" w:uiPriority="0" w:qFormat="1"/>
-    <w:lsdException w:name="heading 8" w:uiPriority="9" w:qFormat="1"/>
-    <w:lsdException w:name="heading 9" w:uiPriority="9" w:qFormat="1"/>
-    <w:lsdException w:name="toc 1" w:uiPriority="39"/>
-    <w:lsdException w:name="toc 2" w:uiPriority="39"/>
-    <w:lsdException w:name="toc 3" w:uiPriority="39"/>
-    <w:lsdException w:name="toc 4" w:uiPriority="39"/>
-    <w:lsdException w:name="toc 5" w:uiPriority="39"/>
-    <w:lsdException w:name="toc 6" w:uiPriority="39"/>
-    <w:lsdException w:name="toc 7" w:uiPriority="39"/>
-    <w:lsdException w:name="toc 8" w:uiPriority="39"/>
-    <w:lsdException w:name="toc 9" w:uiPriority="39"/>
-    <w:lsdException w:name="header" w:uiPriority="0"/>
-    <w:lsdException w:name="footer" w:uiPriority="0"/>
-    <w:lsdException w:name="caption" w:uiPriority="35" w:qFormat="1"/>
-    <w:lsdException w:name="page number" w:uiPriority="0"/>
-    <w:lsdException w:name="Title" w:semiHidden="0" w:uiPriority="10" w:unhideWhenUsed="0" w:qFormat="1"/>
-    <w:lsdException w:name="Default Paragraph Font" w:uiPriority="1"/>
-    <w:lsdException w:name="Subtitle" w:semiHidden="0" w:uiPriority="11" w:unhideWhenUsed="0" w:qFormat="1"/>
-    <w:lsdException w:name="Strong" w:semiHidden="0" w:uiPriority="22" w:unhideWhenUsed="0" w:qFormat="1"/>
-    <w:lsdException w:name="Emphasis" w:semiHidden="0" w:uiPriority="20" w:unhideWhenUsed="0" w:qFormat="1"/>
-    <w:lsdException w:name="Table Grid" w:semiHidden="0" w:uiPriority="59" w:unhideWhenUsed="0"/>
-    <w:lsdException w:name="Placeholder Text" w:unhideWhenUsed="0"/>
-    <w:lsdException w:name="No Spacing" w:semiHidden="0" w:uiPriority="1" w:unhideWhenUsed="0" w:qFormat="1"/>
-    <w:lsdException w:name="Light Shading" w:semiHidden="0" w:uiPriority="60" w:unhideWhenUsed="0"/>
-    <w:lsdException w:name="Light List" w:semiHidden="0" w:uiPriority="61" w:unhideWhenUsed="0"/>
-    <w:lsdException w:name="Light Grid" w:semiHidden="0" w:uiPriority="62" w:unhideWhenUsed="0"/>
-    <w:lsdException w:name="Medium Shading 1" w:semiHidden="0" w:uiPriority="63" w:unhideWhenUsed="0"/>
-    <w:lsdException w:name="Medium Shading 2" w:semiHidden="0" w:uiPriority="64" w:unhideWhenUsed="0"/>
-    <w:lsdException w:name="Medium List 1" w:semiHidden="0" w:uiPriority="65" w:unhideWhenUsed="0"/>
-    <w:lsdException w:name="Medium List 2" w:semiHidden="0" w:uiPriority="66" w:unhideWhenUsed="0"/>
-    <w:lsdException w:name="Medium Grid 1" w:semiHidden="0" w:uiPriority="67" w:unhideWhenUsed="0"/>
-    <w:lsdException w:name="Medium Grid 2" w:semiHidden="0" w:uiPriority="68" w:unhideWhenUsed="0"/>
-    <w:lsdException w:name="Medium Grid 3" w:semiHidden="0" w:uiPriority="69" w:unhideWhenUsed="0"/>
-    <w:lsdException w:name="Dark List" w:semiHidden="0" w:uiPriority="70" w:unhideWhenUsed="0"/>
-    <w:lsdException w:name="Colorful Shading" w:semiHidden="0" w:uiPriority="71" w:unhideWhenUsed="0"/>
-    <w:lsdException w:name="Colorful List" w:semiHidden="0" w:uiPriority="72" w:unhideWhenUsed="0"/>
-    <w:lsdException w:name="Colorful Grid" w:semiHidden="0" w:uiPriority="73" w:unhideWhenUsed="0"/>
-    <w:lsdException w:name="Light Shading Accent 1" w:semiHidden="0" w:uiPriority="60" w:unhideWhenUsed="0"/>
-    <w:lsdException w:name="Light List Accent 1" w:semiHidden="0" w:uiPriority="61" w:unhideWhenUsed="0"/>
-    <w:lsdException w:name="Light Grid Accent 1" w:semiHidden="0" w:uiPriority="62" w:unhideWhenUsed="0"/>
-    <w:lsdException w:name="Medium Shading 1 Accent 1" w:semiHidden="0" w:uiPriority="63" w:unhideWhenUsed="0"/>
-    <w:lsdException w:name="Medium Shading 2 Accent 1" w:semiHidden="0" w:uiPriority="64" w:unhideWhenUsed="0"/>
-    <w:lsdException w:name="Medium List 1 Accent 1" w:semiHidden="0" w:uiPriority="65" w:unhideWhenUsed="0"/>
-    <w:lsdException w:name="Revision" w:unhideWhenUsed="0"/>
-    <w:lsdException w:name="List Paragraph" w:semiHidden="0" w:uiPriority="34" w:unhideWhenUsed="0" w:qFormat="1"/>
-    <w:lsdException w:name="Quote" w:semiHidden="0" w:uiPriority="29" w:unhideWhenUsed="0" w:qFormat="1"/>
-    <w:lsdException w:name="Intense Quote" w:semiHidden="0" w:uiPriority="30" w:unhideWhenUsed="0" w:qFormat="1"/>
-    <w:lsdException w:name="Medium List 2 Accent 1" w:semiHidden="0" w:uiPriority="66" w:unhideWhenUsed="0"/>
-    <w:lsdException w:name="Medium Grid 1 Accent 1" w:semiHidden="0" w:uiPriority="67" w:unhideWhenUsed="0"/>
-    <w:lsdException w:name="Medium Grid 2 Accent 1" w:semiHidden="0" w:uiPriority="68" w:unhideWhenUsed="0"/>
-    <w:lsdException w:name="Medium Grid 3 Accent 1" w:semiHidden="0" w:uiPriority="69" w:unhideWhenUsed="0"/>
-    <w:lsdException w:name="Dark List Accent 1" w:semiHidden="0" w:uiPriority="70" w:unhideWhenUsed="0"/>
-    <w:lsdException w:name="Colorful Shading Accent 1" w:semiHidden="0" w:uiPriority="71" w:unhideWhenUsed="0"/>
-    <w:lsdException w:name="Colorful List Accent 1" w:semiHidden="0" w:uiPriority="72" w:unhideWhenUsed="0"/>
-    <w:lsdException w:name="Colorful Grid Accent 1" w:semiHidden="0" w:uiPriority="73" w:unhideWhenUsed="0"/>
-    <w:lsdException w:name="Light Shading Accent 2" w:semiHidden="0" w:uiPriority="60" w:unhideWhenUsed="0"/>
-    <w:lsdException w:name="Light List Accent 2" w:semiHidden="0" w:uiPriority="61" w:unhideWhenUsed="0"/>
-    <w:lsdException w:name="Light Grid Accent 2" w:semiHidden="0" w:uiPriority="62" w:unhideWhenUsed="0"/>
-    <w:lsdException w:name="Medium Shading 1 Accent 2" w:semiHidden="0" w:uiPriority="63" w:unhideWhenUsed="0"/>
-    <w:lsdException w:name="Medium Shading 2 Accent 2" w:semiHidden="0" w:uiPriority="64" w:unhideWhenUsed="0"/>
-    <w:lsdException w:name="Medium List 1 Accent 2" w:semiHidden="0" w:uiPriority="65" w:unhideWhenUsed="0"/>
-    <w:lsdException w:name="Medium List 2 Accent 2" w:semiHidden="0" w:uiPriority="66" w:unhideWhenUsed="0"/>
-    <w:lsdException w:name="Medium Grid 1 Accent 2" w:semiHidden="0" w:uiPriority="67" w:unhideWhenUsed="0"/>
-    <w:lsdException w:name="Medium Grid 2 Accent 2" w:semiHidden="0" w:uiPriority="68" w:unhideWhenUsed="0"/>
-    <w:lsdException w:name="Medium Grid 3 Accent 2" w:semiHidden="0" w:uiPriority="69" w:unhideWhenUsed="0"/>
-    <w:lsdException w:name="Dark List Accent 2" w:semiHidden="0" w:uiPriority="70" w:unhideWhenUsed="0"/>
-    <w:lsdException w:name="Colorful Shading Accent 2" w:semiHidden="0" w:uiPriority="71" w:unhideWhenUsed="0"/>
-    <w:lsdException w:name="Colorful List Accent 2" w:semiHidden="0" w:uiPriority="72" w:unhideWhenUsed="0"/>
-    <w:lsdException w:name="Colorful Grid Accent 2" w:semiHidden="0" w:uiPriority="73" w:unhideWhenUsed="0"/>
-    <w:lsdException w:name="Light Shading Accent 3" w:semiHidden="0" w:uiPriority="60" w:unhideWhenUsed="0"/>
-    <w:lsdException w:name="Light List Accent 3" w:semiHidden="0" w:uiPriority="61" w:unhideWhenUsed="0"/>
-    <w:lsdException w:name="Light Grid Accent 3" w:semiHidden="0" w:uiPriority="62" w:unhideWhenUsed="0"/>
-    <w:lsdException w:name="Medium Shading 1 Accent 3" w:semiHidden="0" w:uiPriority="63" w:unhideWhenUsed="0"/>
-    <w:lsdException w:name="Medium Shading 2 Accent 3" w:semiHidden="0" w:uiPriority="64" w:unhideWhenUsed="0"/>
-    <w:lsdException w:name="Medium List 1 Accent 3" w:semiHidden="0" w:uiPriority="65" w:unhideWhenUsed="0"/>
-    <w:lsdException w:name="Medium List 2 Accent 3" w:semiHidden="0" w:uiPriority="66" w:unhideWhenUsed="0"/>
-    <w:lsdException w:name="Medium Grid 1 Accent 3" w:semiHidden="0" w:uiPriority="67" w:unhideWhenUsed="0"/>
-    <w:lsdException w:name="Medium Grid 2 Accent 3" w:semiHidden="0" w:uiPriority="68" w:unhideWhenUsed="0"/>
-    <w:lsdException w:name="Medium Grid 3 Accent 3" w:semiHidden="0" w:uiPriority="69" w:unhideWhenUsed="0"/>
-    <w:lsdException w:name="Dark List Accent 3" w:semiHidden="0" w:uiPriority="70" w:unhideWhenUsed="0"/>
-    <w:lsdException w:name="Colorful Shading Accent 3" w:semiHidden="0" w:uiPriority="71" w:unhideWhenUsed="0"/>
-    <w:lsdException w:name="Colorful List Accent 3" w:semiHidden="0" w:uiPriority="72" w:unhideWhenUsed="0"/>
-    <w:lsdException w:name="Colorful Grid Accent 3" w:semiHidden="0" w:uiPriority="73" w:unhideWhenUsed="0"/>
-    <w:lsdException w:name="Light Shading Accent 4" w:semiHidden="0" w:uiPriority="60" w:unhideWhenUsed="0"/>
-    <w:lsdException w:name="Light List Accent 4" w:semiHidden="0" w:uiPriority="61" w:unhideWhenUsed="0"/>
-    <w:lsdException w:name="Light Grid Accent 4" w:semiHidden="0" w:uiPriority="62" w:unhideWhenUsed="0"/>
-    <w:lsdException w:name="Medium Shading 1 Accent 4" w:semiHidden="0" w:uiPriority="63" w:unhideWhenUsed="0"/>
-    <w:lsdException w:name="Medium Shading 2 Accent 4" w:semiHidden="0" w:uiPriority="64" w:unhideWhenUsed="0"/>
-    <w:lsdException w:name="Medium List 1 Accent 4" w:semiHidden="0" w:uiPriority="65" w:unhideWhenUsed="0"/>
-    <w:lsdException w:name="Medium List 2 Accent 4" w:semiHidden="0" w:uiPriority="66" w:unhideWhenUsed="0"/>
-    <w:lsdException w:name="Medium Grid 1 Accent 4" w:semiHidden="0" w:uiPriority="67" w:unhideWhenUsed="0"/>
-    <w:lsdException w:name="Medium Grid 2 Accent 4" w:semiHidden="0" w:uiPriority="68" w:unhideWhenUsed="0"/>
-    <w:lsdException w:name="Medium Grid 3 Accent 4" w:semiHidden="0" w:uiPriority="69" w:unhideWhenUsed="0"/>
-    <w:lsdException w:name="Dark List Accent 4" w:semiHidden="0" w:uiPriority="70" w:unhideWhenUsed="0"/>
-    <w:lsdException w:name="Colorful Shading Accent 4" w:semiHidden="0" w:uiPriority="71" w:unhideWhenUsed="0"/>
-    <w:lsdException w:name="Colorful List Accent 4" w:semiHidden="0" w:uiPriority="72" w:unhideWhenUsed="0"/>
-    <w:lsdException w:name="Colorful Grid Accent 4" w:semiHidden="0" w:uiPriority="73" w:unhideWhenUsed="0"/>
-    <w:lsdException w:name="Light Shading Accent 5" w:semiHidden="0" w:uiPriority="60" w:unhideWhenUsed="0"/>
-    <w:lsdException w:name="Light List Accent 5" w:semiHidden="0" w:uiPriority="61" w:unhideWhenUsed="0"/>
-    <w:lsdException w:name="Light Grid Accent 5" w:semiHidden="0" w:uiPriority="62" w:unhideWhenUsed="0"/>
-    <w:lsdException w:name="Medium Shading 1 Accent 5" w:semiHidden="0" w:uiPriority="63" w:unhideWhenUsed="0"/>
-    <w:lsdException w:name="Medium Shading 2 Accent 5" w:semiHidden="0" w:uiPriority="64" w:unhideWhenUsed="0"/>
-    <w:lsdException w:name="Medium List 1 Accent 5" w:semiHidden="0" w:uiPriority="65" w:unhideWhenUsed="0"/>
-    <w:lsdException w:name="Medium List 2 Accent 5" w:semiHidden="0" w:uiPriority="66" w:unhideWhenUsed="0"/>
-    <w:lsdException w:name="Medium Grid 1 Accent 5" w:semiHidden="0" w:uiPriority="67" w:unhideWhenUsed="0"/>
-    <w:lsdException w:name="Medium Grid 2 Accent 5" w:semiHidden="0" w:uiPriority="68" w:unhideWhenUsed="0"/>
-    <w:lsdException w:name="Medium Grid 3 Accent 5" w:semiHidden="0" w:uiPriority="69" w:unhideWhenUsed="0"/>
-    <w:lsdException w:name="Dark List Accent 5" w:semiHidden="0" w:uiPriority="70" w:unhideWhenUsed="0"/>
-    <w:lsdException w:name="Colorful Shading Accent 5" w:semiHidden="0" w:uiPriority="71" w:unhideWhenUsed="0"/>
-    <w:lsdException w:name="Colorful List Accent 5" w:semiHidden="0" w:uiPriority="72" w:unhideWhenUsed="0"/>
-    <w:lsdException w:name="Colorful Grid Accent 5" w:semiHidden="0" w:uiPriority="73" w:unhideWhenUsed="0"/>
-    <w:lsdException w:name="Light Shading Accent 6" w:semiHidden="0" w:uiPriority="60" w:unhideWhenUsed="0"/>
-    <w:lsdException w:name="Light List Accent 6" w:semiHidden="0" w:uiPriority="61" w:unhideWhenUsed="0"/>
-    <w:lsdException w:name="Light Grid Accent 6" w:semiHidden="0" w:uiPriority="62" w:unhideWhenUsed="0"/>
-    <w:lsdException w:name="Medium Shading 1 Accent 6" w:semiHidden="0" w:uiPriority="63" w:unhideWhenUsed="0"/>
-    <w:lsdException w:name="Medium Shading 2 Accent 6" w:semiHidden="0" w:uiPriority="64" w:unhideWhenUsed="0"/>
-    <w:lsdException w:name="Medium List 1 Accent 6" w:semiHidden="0" w:uiPriority="65" w:unhideWhenUsed="0"/>
-    <w:lsdException w:name="Medium List 2 Accent 6" w:semiHidden="0" w:uiPriority="66" w:unhideWhenUsed="0"/>
-    <w:lsdException w:name="Medium Grid 1 Accent 6" w:semiHidden="0" w:uiPriority="67" w:unhideWhenUsed="0"/>
-    <w:lsdException w:name="Medium Grid 2 Accent 6" w:semiHidden="0" w:uiPriority="68" w:unhideWhenUsed="0"/>
-    <w:lsdException w:name="Medium Grid 3 Accent 6" w:semiHidden="0" w:uiPriority="69" w:unhideWhenUsed="0"/>
-    <w:lsdException w:name="Dark List Accent 6" w:semiHidden="0" w:uiPriority="70" w:unhideWhenUsed="0"/>
-    <w:lsdException w:name="Colorful Shading Accent 6" w:semiHidden="0" w:uiPriority="71" w:unhideWhenUsed="0"/>
-    <w:lsdException w:name="Colorful List Accent 6" w:semiHidden="0" w:uiPriority="72" w:unhideWhenUsed="0"/>
-    <w:lsdException w:name="Colorful Grid Accent 6" w:semiHidden="0" w:uiPriority="73" w:unhideWhenUsed="0"/>
-    <w:lsdException w:name="Subtle Emphasis" w:semiHidden="0" w:uiPriority="19" w:unhideWhenUsed="0" w:qFormat="1"/>
-    <w:lsdException w:name="Intense Emphasis" w:semiHidden="0" w:uiPriority="21" w:unhideWhenUsed="0" w:qFormat="1"/>
-    <w:lsdException w:name="Subtle Reference" w:semiHidden="0" w:uiPriority="31" w:unhideWhenUsed="0" w:qFormat="1"/>
-    <w:lsdException w:name="Intense Reference" w:semiHidden="0" w:uiPriority="32" w:unhideWhenUsed="0" w:qFormat="1"/>
-    <w:lsdException w:name="Book Title" w:semiHidden="0" w:uiPriority="33" w:unhideWhenUsed="0" w:qFormat="1"/>
-    <w:lsdException w:name="Bibliography" w:uiPriority="37"/>
-    <w:lsdException w:name="TOC Heading" w:uiPriority="39" w:qFormat="1"/>
+  <w:latentStyles w:defLockedState="0" w:defUIPriority="99" w:defSemiHidden="0" w:defUnhideWhenUsed="0" w:defQFormat="0" w:count="371">
+    <w:lsdException w:name="Normal" w:uiPriority="0" w:qFormat="1"/>
+    <w:lsdException w:name="heading 1" w:uiPriority="0" w:qFormat="1"/>
+    <w:lsdException w:name="heading 2" w:semiHidden="1" w:uiPriority="0" w:unhideWhenUsed="1" w:qFormat="1"/>
+    <w:lsdException w:name="heading 3" w:semiHidden="1" w:uiPriority="0" w:unhideWhenUsed="1" w:qFormat="1"/>
+    <w:lsdException w:name="heading 4" w:semiHidden="1" w:uiPriority="0" w:unhideWhenUsed="1" w:qFormat="1"/>
+    <w:lsdException w:name="heading 5" w:semiHidden="1" w:uiPriority="0" w:unhideWhenUsed="1" w:qFormat="1"/>
+    <w:lsdException w:name="heading 6" w:semiHidden="1" w:uiPriority="0" w:unhideWhenUsed="1" w:qFormat="1"/>
+    <w:lsdException w:name="heading 7" w:semiHidden="1" w:uiPriority="0" w:unhideWhenUsed="1" w:qFormat="1"/>
+    <w:lsdException w:name="heading 8" w:semiHidden="1" w:uiPriority="9" w:unhideWhenUsed="1" w:qFormat="1"/>
+    <w:lsdException w:name="heading 9" w:semiHidden="1" w:uiPriority="9" w:unhideWhenUsed="1" w:qFormat="1"/>
+    <w:lsdException w:name="index 1" w:semiHidden="1" w:unhideWhenUsed="1"/>
+    <w:lsdException w:name="index 2" w:semiHidden="1" w:unhideWhenUsed="1"/>
+    <w:lsdException w:name="index 3" w:semiHidden="1" w:unhideWhenUsed="1"/>
+    <w:lsdException w:name="index 4" w:semiHidden="1" w:unhideWhenUsed="1"/>
+    <w:lsdException w:name="index 5" w:semiHidden="1" w:unhideWhenUsed="1"/>
+    <w:lsdException w:name="index 6" w:semiHidden="1" w:unhideWhenUsed="1"/>
+    <w:lsdException w:name="index 7" w:semiHidden="1" w:unhideWhenUsed="1"/>
+    <w:lsdException w:name="index 8" w:semiHidden="1" w:unhideWhenUsed="1"/>
+    <w:lsdException w:name="index 9" w:semiHidden="1" w:unhideWhenUsed="1"/>
+    <w:lsdException w:name="toc 1" w:semiHidden="1" w:uiPriority="39" w:unhideWhenUsed="1"/>
+    <w:lsdException w:name="toc 2" w:semiHidden="1" w:uiPriority="39" w:unhideWhenUsed="1"/>
+    <w:lsdException w:name="toc 3" w:semiHidden="1" w:uiPriority="39" w:unhideWhenUsed="1"/>
+    <w:lsdException w:name="toc 4" w:semiHidden="1" w:uiPriority="39" w:unhideWhenUsed="1"/>
+    <w:lsdException w:name="toc 5" w:semiHidden="1" w:uiPriority="39" w:unhideWhenUsed="1"/>
+    <w:lsdException w:name="toc 6" w:semiHidden="1" w:uiPriority="39" w:unhideWhenUsed="1"/>
+    <w:lsdException w:name="toc 7" w:semiHidden="1" w:uiPriority="39" w:unhideWhenUsed="1"/>
+    <w:lsdException w:name="toc 8" w:semiHidden="1" w:uiPriority="39" w:unhideWhenUsed="1"/>
+    <w:lsdException w:name="toc 9" w:semiHidden="1" w:uiPriority="39" w:unhideWhenUsed="1"/>
+    <w:lsdException w:name="Normal Indent" w:semiHidden="1" w:unhideWhenUsed="1"/>
+    <w:lsdException w:name="footnote text" w:semiHidden="1" w:unhideWhenUsed="1"/>
+    <w:lsdException w:name="annotation text" w:semiHidden="1" w:unhideWhenUsed="1"/>
+    <w:lsdException w:name="header" w:semiHidden="1" w:uiPriority="0" w:unhideWhenUsed="1"/>
+    <w:lsdException w:name="footer" w:semiHidden="1" w:uiPriority="0" w:unhideWhenUsed="1"/>
+    <w:lsdException w:name="index heading" w:semiHidden="1" w:unhideWhenUsed="1"/>
+    <w:lsdException w:name="caption" w:semiHidden="1" w:uiPriority="35" w:unhideWhenUsed="1" w:qFormat="1"/>
+    <w:lsdException w:name="table of figures" w:semiHidden="1" w:unhideWhenUsed="1"/>
+    <w:lsdException w:name="envelope address" w:semiHidden="1" w:unhideWhenUsed="1"/>
+    <w:lsdException w:name="envelope return" w:semiHidden="1" w:unhideWhenUsed="1"/>
+    <w:lsdException w:name="footnote reference" w:semiHidden="1" w:unhideWhenUsed="1"/>
+    <w:lsdException w:name="annotation reference" w:semiHidden="1" w:unhideWhenUsed="1"/>
+    <w:lsdException w:name="line number" w:semiHidden="1" w:unhideWhenUsed="1"/>
+    <w:lsdException w:name="page number" w:semiHidden="1" w:uiPriority="0" w:unhideWhenUsed="1"/>
+    <w:lsdException w:name="endnote reference" w:semiHidden="1" w:unhideWhenUsed="1"/>
+    <w:lsdException w:name="endnote text" w:semiHidden="1" w:unhideWhenUsed="1"/>
+    <w:lsdException w:name="table of authorities" w:semiHidden="1" w:unhideWhenUsed="1"/>
+    <w:lsdException w:name="macro" w:semiHidden="1" w:unhideWhenUsed="1"/>
+    <w:lsdException w:name="toa heading" w:semiHidden="1" w:unhideWhenUsed="1"/>
+    <w:lsdException w:name="List" w:semiHidden="1" w:unhideWhenUsed="1"/>
+    <w:lsdException w:name="List Bullet" w:semiHidden="1" w:unhideWhenUsed="1"/>
+    <w:lsdException w:name="List Number" w:semiHidden="1" w:unhideWhenUsed="1"/>
+    <w:lsdException w:name="List 2" w:semiHidden="1" w:unhideWhenUsed="1"/>
+    <w:lsdException w:name="List 3" w:semiHidden="1" w:unhideWhenUsed="1"/>
+    <w:lsdException w:name="List 4" w:semiHidden="1" w:unhideWhenUsed="1"/>
+    <w:lsdException w:name="List 5" w:semiHidden="1" w:unhideWhenUsed="1"/>
+    <w:lsdException w:name="List Bullet 2" w:semiHidden="1" w:unhideWhenUsed="1"/>
+    <w:lsdException w:name="List Bullet 3" w:semiHidden="1" w:unhideWhenUsed="1"/>
+    <w:lsdException w:name="List Bullet 4" w:semiHidden="1" w:unhideWhenUsed="1"/>
+    <w:lsdException w:name="List Bullet 5" w:semiHidden="1" w:unhideWhenUsed="1"/>
+    <w:lsdException w:name="List Number 2" w:semiHidden="1" w:unhideWhenUsed="1"/>
+    <w:lsdException w:name="List Number 3" w:semiHidden="1" w:unhideWhenUsed="1"/>
+    <w:lsdException w:name="List Number 4" w:semiHidden="1" w:unhideWhenUsed="1"/>
+    <w:lsdException w:name="List Number 5" w:semiHidden="1" w:unhideWhenUsed="1"/>
+    <w:lsdException w:name="Title" w:uiPriority="10" w:qFormat="1"/>
+    <w:lsdException w:name="Closing" w:semiHidden="1" w:unhideWhenUsed="1"/>
+    <w:lsdException w:name="Signature" w:semiHidden="1" w:unhideWhenUsed="1"/>
+    <w:lsdException w:name="Default Paragraph Font" w:semiHidden="1" w:uiPriority="1" w:unhideWhenUsed="1"/>
+    <w:lsdException w:name="Body Text" w:semiHidden="1" w:unhideWhenUsed="1"/>
+    <w:lsdException w:name="Body Text Indent" w:semiHidden="1" w:unhideWhenUsed="1"/>
+    <w:lsdException w:name="List Continue" w:semiHidden="1" w:unhideWhenUsed="1"/>
+    <w:lsdException w:name="List Continue 2" w:semiHidden="1" w:unhideWhenUsed="1"/>
+    <w:lsdException w:name="List Continue 3" w:semiHidden="1" w:unhideWhenUsed="1"/>
+    <w:lsdException w:name="List Continue 4" w:semiHidden="1" w:unhideWhenUsed="1"/>
+    <w:lsdException w:name="List Continue 5" w:semiHidden="1" w:unhideWhenUsed="1"/>
+    <w:lsdException w:name="Message Header" w:semiHidden="1" w:unhideWhenUsed="1"/>
+    <w:lsdException w:name="Subtitle" w:uiPriority="11" w:qFormat="1"/>
+    <w:lsdException w:name="Salutation" w:semiHidden="1" w:unhideWhenUsed="1"/>
+    <w:lsdException w:name="Date" w:semiHidden="1" w:unhideWhenUsed="1"/>
+    <w:lsdException w:name="Body Text First Indent" w:semiHidden="1" w:unhideWhenUsed="1"/>
+    <w:lsdException w:name="Body Text First Indent 2" w:semiHidden="1" w:unhideWhenUsed="1"/>
+    <w:lsdException w:name="Note Heading" w:semiHidden="1" w:unhideWhenUsed="1"/>
+    <w:lsdException w:name="Body Text 2" w:semiHidden="1" w:unhideWhenUsed="1"/>
+    <w:lsdException w:name="Body Text 3" w:semiHidden="1" w:unhideWhenUsed="1"/>
+    <w:lsdException w:name="Body Text Indent 2" w:semiHidden="1" w:unhideWhenUsed="1"/>
+    <w:lsdException w:name="Body Text Indent 3" w:semiHidden="1" w:unhideWhenUsed="1"/>
+    <w:lsdException w:name="Block Text" w:semiHidden="1" w:unhideWhenUsed="1"/>
+    <w:lsdException w:name="Hyperlink" w:semiHidden="1" w:unhideWhenUsed="1"/>
+    <w:lsdException w:name="FollowedHyperlink" w:semiHidden="1" w:unhideWhenUsed="1"/>
+    <w:lsdException w:name="Strong" w:uiPriority="22" w:qFormat="1"/>
+    <w:lsdException w:name="Emphasis" w:uiPriority="20" w:qFormat="1"/>
+    <w:lsdException w:name="Document Map" w:semiHidden="1" w:unhideWhenUsed="1"/>
+    <w:lsdException w:name="Plain Text" w:semiHidden="1" w:unhideWhenUsed="1"/>
+    <w:lsdException w:name="E-mail Signature" w:semiHidden="1" w:unhideWhenUsed="1"/>
+    <w:lsdException w:name="HTML Top of Form" w:semiHidden="1" w:unhideWhenUsed="1"/>
+    <w:lsdException w:name="HTML Bottom of Form" w:semiHidden="1" w:unhideWhenUsed="1"/>
+    <w:lsdException w:name="Normal (Web)" w:semiHidden="1" w:unhideWhenUsed="1"/>
+    <w:lsdException w:name="HTML Acronym" w:semiHidden="1" w:unhideWhenUsed="1"/>
+    <w:lsdException w:name="HTML Address" w:semiHidden="1" w:unhideWhenUsed="1"/>
+    <w:lsdException w:name="HTML Cite" w:semiHidden="1" w:unhideWhenUsed="1"/>
+    <w:lsdException w:name="HTML Code" w:semiHidden="1" w:unhideWhenUsed="1"/>
+    <w:lsdException w:name="HTML Definition" w:semiHidden="1" w:unhideWhenUsed="1"/>
+    <w:lsdException w:name="HTML Keyboard" w:semiHidden="1" w:unhideWhenUsed="1"/>
+    <w:lsdException w:name="HTML Preformatted" w:semiHidden="1" w:unhideWhenUsed="1"/>
+    <w:lsdException w:name="HTML Sample" w:semiHidden="1" w:unhideWhenUsed="1"/>
+    <w:lsdException w:name="HTML Typewriter" w:semiHidden="1" w:unhideWhenUsed="1"/>
+    <w:lsdException w:name="HTML Variable" w:semiHidden="1" w:unhideWhenUsed="1"/>
+    <w:lsdException w:name="Normal Table" w:semiHidden="1" w:unhideWhenUsed="1"/>
+    <w:lsdException w:name="annotation subject" w:semiHidden="1" w:unhideWhenUsed="1"/>
+    <w:lsdException w:name="No List" w:semiHidden="1" w:unhideWhenUsed="1"/>
+    <w:lsdException w:name="Outline List 1" w:semiHidden="1" w:unhideWhenUsed="1"/>
+    <w:lsdException w:name="Outline List 2" w:semiHidden="1" w:unhideWhenUsed="1"/>
+    <w:lsdException w:name="Outline List 3" w:semiHidden="1" w:unhideWhenUsed="1"/>
+    <w:lsdException w:name="Table Simple 1" w:semiHidden="1" w:unhideWhenUsed="1"/>
+    <w:lsdException w:name="Table Simple 2" w:semiHidden="1" w:unhideWhenUsed="1"/>
+    <w:lsdException w:name="Table Simple 3" w:semiHidden="1" w:unhideWhenUsed="1"/>
+    <w:lsdException w:name="Table Classic 1" w:semiHidden="1" w:unhideWhenUsed="1"/>
+    <w:lsdException w:name="Table Classic 2" w:semiHidden="1" w:unhideWhenUsed="1"/>
+    <w:lsdException w:name="Table Classic 3" w:semiHidden="1" w:unhideWhenUsed="1"/>
+    <w:lsdException w:name="Table Classic 4" w:semiHidden="1" w:unhideWhenUsed="1"/>
+    <w:lsdException w:name="Table Colorful 1" w:semiHidden="1" w:unhideWhenUsed="1"/>
+    <w:lsdException w:name="Table Colorful 2" w:semiHidden="1" w:unhideWhenUsed="1"/>
+    <w:lsdException w:name="Table Colorful 3" w:semiHidden="1" w:unhideWhenUsed="1"/>
+    <w:lsdException w:name="Table Columns 1" w:semiHidden="1" w:unhideWhenUsed="1"/>
+    <w:lsdException w:name="Table Columns 2" w:semiHidden="1" w:unhideWhenUsed="1"/>
+    <w:lsdException w:name="Table Columns 3" w:semiHidden="1" w:unhideWhenUsed="1"/>
+    <w:lsdException w:name="Table Columns 4" w:semiHidden="1" w:unhideWhenUsed="1"/>
+    <w:lsdException w:name="Table Columns 5" w:semiHidden="1" w:unhideWhenUsed="1"/>
+    <w:lsdException w:name="Table Grid 1" w:semiHidden="1" w:unhideWhenUsed="1"/>
+    <w:lsdException w:name="Table Grid 2" w:semiHidden="1" w:unhideWhenUsed="1"/>
+    <w:lsdException w:name="Table Grid 3" w:semiHidden="1" w:unhideWhenUsed="1"/>
+    <w:lsdException w:name="Table Grid 4" w:semiHidden="1" w:unhideWhenUsed="1"/>
+    <w:lsdException w:name="Table Grid 5" w:semiHidden="1" w:unhideWhenUsed="1"/>
+    <w:lsdException w:name="Table Grid 6" w:semiHidden="1" w:unhideWhenUsed="1"/>
+    <w:lsdException w:name="Table Grid 7" w:semiHidden="1" w:unhideWhenUsed="1"/>
+    <w:lsdException w:name="Table Grid 8" w:semiHidden="1" w:unhideWhenUsed="1"/>
+    <w:lsdException w:name="Table List 1" w:semiHidden="1" w:unhideWhenUsed="1"/>
+    <w:lsdException w:name="Table List 2" w:semiHidden="1" w:unhideWhenUsed="1"/>
+    <w:lsdException w:name="Table List 3" w:semiHidden="1" w:unhideWhenUsed="1"/>
+    <w:lsdException w:name="Table List 4" w:semiHidden="1" w:unhideWhenUsed="1"/>
+    <w:lsdException w:name="Table List 5" w:semiHidden="1" w:unhideWhenUsed="1"/>
+    <w:lsdException w:name="Table List 6" w:semiHidden="1" w:unhideWhenUsed="1"/>
+    <w:lsdException w:name="Table List 7" w:semiHidden="1" w:unhideWhenUsed="1"/>
+    <w:lsdException w:name="Table List 8" w:semiHidden="1" w:unhideWhenUsed="1"/>
+    <w:lsdException w:name="Table 3D effects 1" w:semiHidden="1" w:unhideWhenUsed="1"/>
+    <w:lsdException w:name="Table 3D effects 2" w:semiHidden="1" w:unhideWhenUsed="1"/>
+    <w:lsdException w:name="Table 3D effects 3" w:semiHidden="1" w:unhideWhenUsed="1"/>
+    <w:lsdException w:name="Table Contemporary" w:semiHidden="1" w:unhideWhenUsed="1"/>
+    <w:lsdException w:name="Table Elegant" w:semiHidden="1" w:unhideWhenUsed="1"/>
+    <w:lsdException w:name="Table Professional" w:semiHidden="1" w:unhideWhenUsed="1"/>
+    <w:lsdException w:name="Table Subtle 1" w:semiHidden="1" w:unhideWhenUsed="1"/>
+    <w:lsdException w:name="Table Subtle 2" w:semiHidden="1" w:unhideWhenUsed="1"/>
+    <w:lsdException w:name="Table Web 1" w:semiHidden="1" w:unhideWhenUsed="1"/>
+    <w:lsdException w:name="Table Web 2" w:semiHidden="1" w:unhideWhenUsed="1"/>
+    <w:lsdException w:name="Table Web 3" w:semiHidden="1" w:unhideWhenUsed="1"/>
+    <w:lsdException w:name="Balloon Text" w:semiHidden="1" w:unhideWhenUsed="1"/>
+    <w:lsdException w:name="Table Grid" w:uiPriority="59"/>
+    <w:lsdException w:name="Table Theme" w:semiHidden="1" w:unhideWhenUsed="1"/>
+    <w:lsdException w:name="Placeholder Text" w:semiHidden="1"/>
+    <w:lsdException w:name="No Spacing" w:uiPriority="1" w:qFormat="1"/>
+    <w:lsdException w:name="Light Shading" w:uiPriority="60"/>
+    <w:lsdException w:name="Light List" w:uiPriority="61"/>
+    <w:lsdException w:name="Light Grid" w:uiPriority="62"/>
+    <w:lsdException w:name="Medium Shading 1" w:uiPriority="63"/>
+    <w:lsdException w:name="Medium Shading 2" w:uiPriority="64"/>
+    <w:lsdException w:name="Medium List 1" w:uiPriority="65"/>
+    <w:lsdException w:name="Medium List 2" w:uiPriority="66"/>
+    <w:lsdException w:name="Medium Grid 1" w:uiPriority="67"/>
+    <w:lsdException w:name="Medium Grid 2" w:uiPriority="68"/>
+    <w:lsdException w:name="Medium Grid 3" w:uiPriority="69"/>
+    <w:lsdException w:name="Dark List" w:uiPriority="70"/>
+    <w:lsdException w:name="Colorful Shading" w:uiPriority="71"/>
+    <w:lsdException w:name="Colorful List" w:uiPriority="72"/>
+    <w:lsdException w:name="Colorful Grid" w:uiPriority="73"/>
+    <w:lsdException w:name="Light Shading Accent 1" w:uiPriority="60"/>
+    <w:lsdException w:name="Light List Accent 1" w:uiPriority="61"/>
+    <w:lsdException w:name="Light Grid Accent 1" w:uiPriority="62"/>
+    <w:lsdException w:name="Medium Shading 1 Accent 1" w:uiPriority="63"/>
+    <w:lsdException w:name="Medium Shading 2 Accent 1" w:uiPriority="64"/>
+    <w:lsdException w:name="Medium List 1 Accent 1" w:uiPriority="65"/>
+    <w:lsdException w:name="Revision" w:semiHidden="1"/>
+    <w:lsdException w:name="List Paragraph" w:uiPriority="34" w:qFormat="1"/>
+    <w:lsdException w:name="Quote" w:uiPriority="29" w:qFormat="1"/>
+    <w:lsdException w:name="Intense Quote" w:uiPriority="30" w:qFormat="1"/>
+    <w:lsdException w:name="Medium List 2 Accent 1" w:uiPriority="66"/>
+    <w:lsdException w:name="Medium Grid 1 Accent 1" w:uiPriority="67"/>
+    <w:lsdException w:name="Medium Grid 2 Accent 1" w:uiPriority="68"/>
+    <w:lsdException w:name="Medium Grid 3 Accent 1" w:uiPriority="69"/>
+    <w:lsdException w:name="Dark List Accent 1" w:uiPriority="70"/>
+    <w:lsdException w:name="Colorful Shading Accent 1" w:uiPriority="71"/>
+    <w:lsdException w:name="Colorful List Accent 1" w:uiPriority="72"/>
+    <w:lsdException w:name="Colorful Grid Accent 1" w:uiPriority="73"/>
+    <w:lsdException w:name="Light Shading Accent 2" w:uiPriority="60"/>
+    <w:lsdException w:name="Light List Accent 2" w:uiPriority="61"/>
+    <w:lsdException w:name="Light Grid Accent 2" w:uiPriority="62"/>
+    <w:lsdException w:name="Medium Shading 1 Accent 2" w:uiPriority="63"/>
+    <w:lsdException w:name="Medium Shading 2 Accent 2" w:uiPriority="64"/>
+    <w:lsdException w:name="Medium List 1 Accent 2" w:uiPriority="65"/>
+    <w:lsdException w:name="Medium List 2 Accent 2" w:uiPriority="66"/>
+    <w:lsdException w:name="Medium Grid 1 Accent 2" w:uiPriority="67"/>
+    <w:lsdException w:name="Medium Grid 2 Accent 2" w:uiPriority="68"/>
+    <w:lsdException w:name="Medium Grid 3 Accent 2" w:uiPriority="69"/>
+    <w:lsdException w:name="Dark List Accent 2" w:uiPriority="70"/>
+    <w:lsdException w:name="Colorful Shading Accent 2" w:uiPriority="71"/>
+    <w:lsdException w:name="Colorful List Accent 2" w:uiPriority="72"/>
+    <w:lsdException w:name="Colorful Grid Accent 2" w:uiPriority="73"/>
+    <w:lsdException w:name="Light Shading Accent 3" w:uiPriority="60"/>
+    <w:lsdException w:name="Light List Accent 3" w:uiPriority="61"/>
+    <w:lsdException w:name="Light Grid Accent 3" w:uiPriority="62"/>
+    <w:lsdException w:name="Medium Shading 1 Accent 3" w:uiPriority="63"/>
+    <w:lsdException w:name="Medium Shading 2 Accent 3" w:uiPriority="64"/>
+    <w:lsdException w:name="Medium List 1 Accent 3" w:uiPriority="65"/>
+    <w:lsdException w:name="Medium List 2 Accent 3" w:uiPriority="66"/>
+    <w:lsdException w:name="Medium Grid 1 Accent 3" w:uiPriority="67"/>
+    <w:lsdException w:name="Medium Grid 2 Accent 3" w:uiPriority="68"/>
+    <w:lsdException w:name="Medium Grid 3 Accent 3" w:uiPriority="69"/>
+    <w:lsdException w:name="Dark List Accent 3" w:uiPriority="70"/>
+    <w:lsdException w:name="Colorful Shading Accent 3" w:uiPriority="71"/>
+    <w:lsdException w:name="Colorful List Accent 3" w:uiPriority="72"/>
+    <w:lsdException w:name="Colorful Grid Accent 3" w:uiPriority="73"/>
+    <w:lsdException w:name="Light Shading Accent 4" w:uiPriority="60"/>
+    <w:lsdException w:name="Light List Accent 4" w:uiPriority="61"/>
+    <w:lsdException w:name="Light Grid Accent 4" w:uiPriority="62"/>
+    <w:lsdException w:name="Medium Shading 1 Accent 4" w:uiPriority="63"/>
+    <w:lsdException w:name="Medium Shading 2 Accent 4" w:uiPriority="64"/>
+    <w:lsdException w:name="Medium List 1 Accent 4" w:uiPriority="65"/>
+    <w:lsdException w:name="Medium List 2 Accent 4" w:uiPriority="66"/>
+    <w:lsdException w:name="Medium Grid 1 Accent 4" w:uiPriority="67"/>
+    <w:lsdException w:name="Medium Grid 2 Accent 4" w:uiPriority="68"/>
+    <w:lsdException w:name="Medium Grid 3 Accent 4" w:uiPriority="69"/>
+    <w:lsdException w:name="Dark List Accent 4" w:uiPriority="70"/>
+    <w:lsdException w:name="Colorful Shading Accent 4" w:uiPriority="71"/>
+    <w:lsdException w:name="Colorful List Accent 4" w:uiPriority="72"/>
+    <w:lsdException w:name="Colorful Grid Accent 4" w:uiPriority="73"/>
+    <w:lsdException w:name="Light Shading Accent 5" w:uiPriority="60"/>
+    <w:lsdException w:name="Light List Accent 5" w:uiPriority="61"/>
+    <w:lsdException w:name="Light Grid Accent 5" w:uiPriority="62"/>
+    <w:lsdException w:name="Medium Shading 1 Accent 5" w:uiPriority="63"/>
+    <w:lsdException w:name="Medium Shading 2 Accent 5" w:uiPriority="64"/>
+    <w:lsdException w:name="Medium List 1 Accent 5" w:uiPriority="65"/>
+    <w:lsdException w:name="Medium List 2 Accent 5" w:uiPriority="66"/>
+    <w:lsdException w:name="Medium Grid 1 Accent 5" w:uiPriority="67"/>
+    <w:lsdException w:name="Medium Grid 2 Accent 5" w:uiPriority="68"/>
+    <w:lsdException w:name="Medium Grid 3 Accent 5" w:uiPriority="69"/>
+    <w:lsdException w:name="Dark List Accent 5" w:uiPriority="70"/>
+    <w:lsdException w:name="Colorful Shading Accent 5" w:uiPriority="71"/>
+    <w:lsdException w:name="Colorful List Accent 5" w:uiPriority="72"/>
+    <w:lsdException w:name="Colorful Grid Accent 5" w:uiPriority="73"/>
+    <w:lsdException w:name="Light Shading Accent 6" w:uiPriority="60"/>
+    <w:lsdException w:name="Light List Accent 6" w:uiPriority="61"/>
+    <w:lsdException w:name="Light Grid Accent 6" w:uiPriority="62"/>
+    <w:lsdException w:name="Medium Shading 1 Accent 6" w:uiPriority="63"/>
+    <w:lsdException w:name="Medium Shading 2 Accent 6" w:uiPriority="64"/>
+    <w:lsdException w:name="Medium List 1 Accent 6" w:uiPriority="65"/>
+    <w:lsdException w:name="Medium List 2 Accent 6" w:uiPriority="66"/>
+    <w:lsdException w:name="Medium Grid 1 Accent 6" w:uiPriority="67"/>
+    <w:lsdException w:name="Medium Grid 2 Accent 6" w:uiPriority="68"/>
+    <w:lsdException w:name="Medium Grid 3 Accent 6" w:uiPriority="69"/>
+    <w:lsdException w:name="Dark List Accent 6" w:uiPriority="70"/>
+    <w:lsdException w:name="Colorful Shading Accent 6" w:uiPriority="71"/>
+    <w:lsdException w:name="Colorful List Accent 6" w:uiPriority="72"/>
+    <w:lsdException w:name="Colorful Grid Accent 6" w:uiPriority="73"/>
+    <w:lsdException w:name="Subtle Emphasis" w:uiPriority="19" w:qFormat="1"/>
+    <w:lsdException w:name="Intense Emphasis" w:uiPriority="21" w:qFormat="1"/>
+    <w:lsdException w:name="Subtle Reference" w:uiPriority="31" w:qFormat="1"/>
+    <w:lsdException w:name="Intense Reference" w:uiPriority="32" w:qFormat="1"/>
+    <w:lsdException w:name="Book Title" w:uiPriority="33" w:qFormat="1"/>
+    <w:lsdException w:name="Bibliography" w:semiHidden="1" w:uiPriority="37" w:unhideWhenUsed="1"/>
+    <w:lsdException w:name="TOC Heading" w:semiHidden="1" w:uiPriority="39" w:unhideWhenUsed="1" w:qFormat="1"/>
+    <w:lsdException w:name="Plain Table 1" w:uiPriority="41"/>
+    <w:lsdException w:name="Plain Table 2" w:uiPriority="42"/>
+    <w:lsdException w:name="Plain Table 3" w:uiPriority="43"/>
+    <w:lsdException w:name="Plain Table 4" w:uiPriority="44"/>
+    <w:lsdException w:name="Plain Table 5" w:uiPriority="45"/>
+    <w:lsdException w:name="Grid Table Light" w:uiPriority="40"/>
+    <w:lsdException w:name="Grid Table 1 Light" w:uiPriority="46"/>
+    <w:lsdException w:name="Grid Table 2" w:uiPriority="47"/>
+    <w:lsdException w:name="Grid Table 3" w:uiPriority="48"/>
+    <w:lsdException w:name="Grid Table 4" w:uiPriority="49"/>
+    <w:lsdException w:name="Grid Table 5 Dark" w:uiPriority="50"/>
+    <w:lsdException w:name="Grid Table 6 Colorful" w:uiPriority="51"/>
+    <w:lsdException w:name="Grid Table 7 Colorful" w:uiPriority="52"/>
+    <w:lsdException w:name="Grid Table 1 Light Accent 1" w:uiPriority="46"/>
+    <w:lsdException w:name="Grid Table 2 Accent 1" w:uiPriority="47"/>
+    <w:lsdException w:name="Grid Table 3 Accent 1" w:uiPriority="48"/>
+    <w:lsdException w:name="Grid Table 4 Accent 1" w:uiPriority="49"/>
+    <w:lsdException w:name="Grid Table 5 Dark Accent 1" w:uiPriority="50"/>
+    <w:lsdException w:name="Grid Table 6 Colorful Accent 1" w:uiPriority="51"/>
+    <w:lsdException w:name="Grid Table 7 Colorful Accent 1" w:uiPriority="52"/>
+    <w:lsdException w:name="Grid Table 1 Light Accent 2" w:uiPriority="46"/>
+    <w:lsdException w:name="Grid Table 2 Accent 2" w:uiPriority="47"/>
+    <w:lsdException w:name="Grid Table 3 Accent 2" w:uiPriority="48"/>
+    <w:lsdException w:name="Grid Table 4 Accent 2" w:uiPriority="49"/>
+    <w:lsdException w:name="Grid Table 5 Dark Accent 2" w:uiPriority="50"/>
+    <w:lsdException w:name="Grid Table 6 Colorful Accent 2" w:uiPriority="51"/>
+    <w:lsdException w:name="Grid Table 7 Colorful Accent 2" w:uiPriority="52"/>
+    <w:lsdException w:name="Grid Table 1 Light Accent 3" w:uiPriority="46"/>
+    <w:lsdException w:name="Grid Table 2 Accent 3" w:uiPriority="47"/>
+    <w:lsdException w:name="Grid Table 3 Accent 3" w:uiPriority="48"/>
+    <w:lsdException w:name="Grid Table 4 Accent 3" w:uiPriority="49"/>
+    <w:lsdException w:name="Grid Table 5 Dark Accent 3" w:uiPriority="50"/>
+    <w:lsdException w:name="Grid Table 6 Colorful Accent 3" w:uiPriority="51"/>
+    <w:lsdException w:name="Grid Table 7 Colorful Accent 3" w:uiPriority="52"/>
+    <w:lsdException w:name="Grid Table 1 Light Accent 4" w:uiPriority="46"/>
+    <w:lsdException w:name="Grid Table 2 Accent 4" w:uiPriority="47"/>
+    <w:lsdException w:name="Grid Table 3 Accent 4" w:uiPriority="48"/>
+    <w:lsdException w:name="Grid Table 4 Accent 4" w:uiPriority="49"/>
+    <w:lsdException w:name="Grid Table 5 Dark Accent 4" w:uiPriority="50"/>
+    <w:lsdException w:name="Grid Table 6 Colorful Accent 4" w:uiPriority="51"/>
+    <w:lsdException w:name="Grid Table 7 Colorful Accent 4" w:uiPriority="52"/>
+    <w:lsdException w:name="Grid Table 1 Light Accent 5" w:uiPriority="46"/>
+    <w:lsdException w:name="Grid Table 2 Accent 5" w:uiPriority="47"/>
+    <w:lsdException w:name="Grid Table 3 Accent 5" w:uiPriority="48"/>
+    <w:lsdException w:name="Grid Table 4 Accent 5" w:uiPriority="49"/>
+    <w:lsdException w:name="Grid Table 5 Dark Accent 5" w:uiPriority="50"/>
+    <w:lsdException w:name="Grid Table 6 Colorful Accent 5" w:uiPriority="51"/>
+    <w:lsdException w:name="Grid Table 7 Colorful Accent 5" w:uiPriority="52"/>
+    <w:lsdException w:name="Grid Table 1 Light Accent 6" w:uiPriority="46"/>
+    <w:lsdException w:name="Grid Table 2 Accent 6" w:uiPriority="47"/>
+    <w:lsdException w:name="Grid Table 3 Accent 6" w:uiPriority="48"/>
+    <w:lsdException w:name="Grid Table 4 Accent 6" w:uiPriority="49"/>
+    <w:lsdException w:name="Grid Table 5 Dark Accent 6" w:uiPriority="50"/>
+    <w:lsdException w:name="Grid Table 6 Colorful Accent 6" w:uiPriority="51"/>
+    <w:lsdException w:name="Grid Table 7 Colorful Accent 6" w:uiPriority="52"/>
+    <w:lsdException w:name="List Table 1 Light" w:uiPriority="46"/>
+    <w:lsdException w:name="List Table 2" w:uiPriority="47"/>
+    <w:lsdException w:name="List Table 3" w:uiPriority="48"/>
+    <w:lsdException w:name="List Table 4" w:uiPriority="49"/>
+    <w:lsdException w:name="List Table 5 Dark" w:uiPriority="50"/>
+    <w:lsdException w:name="List Table 6 Colorful" w:uiPriority="51"/>
+    <w:lsdException w:name="List Table 7 Colorful" w:uiPriority="52"/>
+    <w:lsdException w:name="List Table 1 Light Accent 1" w:uiPriority="46"/>
+    <w:lsdException w:name="List Table 2 Accent 1" w:uiPriority="47"/>
+    <w:lsdException w:name="List Table 3 Accent 1" w:uiPriority="48"/>
+    <w:lsdException w:name="List Table 4 Accent 1" w:uiPriority="49"/>
+    <w:lsdException w:name="List Table 5 Dark Accent 1" w:uiPriority="50"/>
+    <w:lsdException w:name="List Table 6 Colorful Accent 1" w:uiPriority="51"/>
+    <w:lsdException w:name="List Table 7 Colorful Accent 1" w:uiPriority="52"/>
+    <w:lsdException w:name="List Table 1 Light Accent 2" w:uiPriority="46"/>
+    <w:lsdException w:name="List Table 2 Accent 2" w:uiPriority="47"/>
+    <w:lsdException w:name="List Table 3 Accent 2" w:uiPriority="48"/>
+    <w:lsdException w:name="List Table 4 Accent 2" w:uiPriority="49"/>
+    <w:lsdException w:name="List Table 5 Dark Accent 2" w:uiPriority="50"/>
+    <w:lsdException w:name="List Table 6 Colorful Accent 2" w:uiPriority="51"/>
+    <w:lsdException w:name="List Table 7 Colorful Accent 2" w:uiPriority="52"/>
+    <w:lsdException w:name="List Table 1 Light Accent 3" w:uiPriority="46"/>
+    <w:lsdException w:name="List Table 2 Accent 3" w:uiPriority="47"/>
+    <w:lsdException w:name="List Table 3 Accent 3" w:uiPriority="48"/>
+    <w:lsdException w:name="List Table 4 Accent 3" w:uiPriority="49"/>
+    <w:lsdException w:name="List Table 5 Dark Accent 3" w:uiPriority="50"/>
+    <w:lsdException w:name="List Table 6 Colorful Accent 3" w:uiPriority="51"/>
+    <w:lsdException w:name="List Table 7 Colorful Accent 3" w:uiPriority="52"/>
+    <w:lsdException w:name="List Table 1 Light Accent 4" w:uiPriority="46"/>
+    <w:lsdException w:name="List Table 2 Accent 4" w:uiPriority="47"/>
+    <w:lsdException w:name="List Table 3 Accent 4" w:uiPriority="48"/>
+    <w:lsdException w:name="List Table 4 Accent 4" w:uiPriority="49"/>
+    <w:lsdException w:name="List Table 5 Dark Accent 4" w:uiPriority="50"/>
+    <w:lsdException w:name="List Table 6 Colorful Accent 4" w:uiPriority="51"/>
+    <w:lsdException w:name="List Table 7 Colorful Accent 4" w:uiPriority="52"/>
+    <w:lsdException w:name="List Table 1 Light Accent 5" w:uiPriority="46"/>
+    <w:lsdException w:name="List Table 2 Accent 5" w:uiPriority="47"/>
+    <w:lsdException w:name="List Table 3 Accent 5" w:uiPriority="48"/>
+    <w:lsdException w:name="List Table 4 Accent 5" w:uiPriority="49"/>
+    <w:lsdException w:name="List Table 5 Dark Accent 5" w:uiPriority="50"/>
+    <w:lsdException w:name="List Table 6 Colorful Accent 5" w:uiPriority="51"/>
+    <w:lsdException w:name="List Table 7 Colorful Accent 5" w:uiPriority="52"/>
+    <w:lsdException w:name="List Table 1 Light Accent 6" w:uiPriority="46"/>
+    <w:lsdException w:name="List Table 2 Accent 6" w:uiPriority="47"/>
+    <w:lsdException w:name="List Table 3 Accent 6" w:uiPriority="48"/>
+    <w:lsdException w:name="List Table 4 Accent 6" w:uiPriority="49"/>
+    <w:lsdException w:name="List Table 5 Dark Accent 6" w:uiPriority="50"/>
+    <w:lsdException w:name="List Table 6 Colorful Accent 6" w:uiPriority="51"/>
+    <w:lsdException w:name="List Table 7 Colorful Accent 6" w:uiPriority="52"/>
   </w:latentStyles>
   <w:style w:type="paragraph" w:default="1" w:styleId="Normal">
     <w:name w:val="Normal"/>
@@ -10924,7 +11644,6 @@
     <w:uiPriority w:val="99"/>
     <w:semiHidden/>
     <w:unhideWhenUsed/>
-    <w:qFormat/>
     <w:tblPr>
       <w:tblInd w:w="0" w:type="dxa"/>
       <w:tblCellMar>
@@ -11420,7 +12139,6 @@
       <w:szCs w:val="20"/>
     </w:rPr>
     <w:tblPr>
-      <w:tblInd w:w="0" w:type="dxa"/>
       <w:tblBorders>
         <w:top w:val="single" w:sz="4" w:space="0" w:color="auto"/>
         <w:left w:val="single" w:sz="4" w:space="0" w:color="auto"/>
@@ -11429,12 +12147,6 @@
         <w:insideH w:val="single" w:sz="4" w:space="0" w:color="auto"/>
         <w:insideV w:val="single" w:sz="4" w:space="0" w:color="auto"/>
       </w:tblBorders>
-      <w:tblCellMar>
-        <w:top w:w="0" w:type="dxa"/>
-        <w:left w:w="108" w:type="dxa"/>
-        <w:bottom w:w="0" w:type="dxa"/>
-        <w:right w:w="108" w:type="dxa"/>
-      </w:tblCellMar>
     </w:tblPr>
   </w:style>
   <w:style w:type="character" w:styleId="Hyperlink">

</xml_diff>